<commit_message>
95% de la doc V3MVP
</commit_message>
<xml_diff>
--- a/zAutre Fichiers/ac_LecteurDiaporama_CLEMENCEAU_MASSON_VINET_TP4.docx
+++ b/zAutre Fichiers/ac_LecteurDiaporama_CLEMENCEAU_MASSON_VINET_TP4.docx
@@ -549,31 +549,32 @@
             <w:r>
               <w:rPr>
                 <w:rStyle w:val="Sautdindex"/>
+                <w:vanish w:val="false"/>
+              </w:rPr>
+              <w:tab/>
+            </w:r>
+            <w:r>
+              <w:rPr>
+                <w:webHidden/>
+              </w:rPr>
+              <w:fldChar w:fldCharType="begin"/>
+            </w:r>
+            <w:r>
+              <w:rPr>
+                <w:webHidden/>
+              </w:rPr>
+              <w:instrText xml:space="preserve">PAGEREF _Toc166428320 \h</w:instrText>
+            </w:r>
+            <w:r>
+              <w:rPr>
+                <w:webHidden/>
+              </w:rPr>
+              <w:fldChar w:fldCharType="separate"/>
+            </w:r>
+            <w:r>
+              <w:rPr>
+                <w:rStyle w:val="Sautdindex"/>
                 <w:vanish/>
-              </w:rPr>
-              <w:tab/>
-            </w:r>
-            <w:r>
-              <w:rPr>
-                <w:webHidden/>
-              </w:rPr>
-              <w:fldChar w:fldCharType="begin"/>
-            </w:r>
-            <w:r>
-              <w:rPr>
-                <w:webHidden/>
-              </w:rPr>
-              <w:instrText xml:space="preserve">PAGEREF _Toc166428320 \h</w:instrText>
-            </w:r>
-            <w:r>
-              <w:rPr>
-                <w:webHidden/>
-              </w:rPr>
-              <w:fldChar w:fldCharType="separate"/>
-            </w:r>
-            <w:r>
-              <w:rPr>
-                <w:rStyle w:val="Sautdindex"/>
               </w:rPr>
               <w:t>4</w:t>
             </w:r>
@@ -608,35 +609,30 @@
                 <w:vanish w:val="false"/>
               </w:rPr>
               <w:t>Diagramme des classes UML</w:t>
+              <w:tab/>
+            </w:r>
+            <w:r>
+              <w:rPr>
+                <w:webHidden/>
+              </w:rPr>
+              <w:fldChar w:fldCharType="begin"/>
+            </w:r>
+            <w:r>
+              <w:rPr>
+                <w:webHidden/>
+              </w:rPr>
+              <w:instrText xml:space="preserve">PAGEREF _Toc166428321 \h</w:instrText>
+            </w:r>
+            <w:r>
+              <w:rPr>
+                <w:webHidden/>
+              </w:rPr>
+              <w:fldChar w:fldCharType="separate"/>
             </w:r>
             <w:r>
               <w:rPr>
                 <w:rStyle w:val="Sautdindex"/>
                 <w:vanish/>
-              </w:rPr>
-              <w:tab/>
-            </w:r>
-            <w:r>
-              <w:rPr>
-                <w:webHidden/>
-              </w:rPr>
-              <w:fldChar w:fldCharType="begin"/>
-            </w:r>
-            <w:r>
-              <w:rPr>
-                <w:webHidden/>
-              </w:rPr>
-              <w:instrText xml:space="preserve">PAGEREF _Toc166428321 \h</w:instrText>
-            </w:r>
-            <w:r>
-              <w:rPr>
-                <w:webHidden/>
-              </w:rPr>
-              <w:fldChar w:fldCharType="separate"/>
-            </w:r>
-            <w:r>
-              <w:rPr>
-                <w:rStyle w:val="Sautdindex"/>
               </w:rPr>
               <w:t>4</w:t>
             </w:r>
@@ -671,35 +667,30 @@
                 <w:vanish w:val="false"/>
               </w:rPr>
               <w:t>Attributs et méthodes de chaque classe</w:t>
+              <w:tab/>
+            </w:r>
+            <w:r>
+              <w:rPr>
+                <w:webHidden/>
+              </w:rPr>
+              <w:fldChar w:fldCharType="begin"/>
+            </w:r>
+            <w:r>
+              <w:rPr>
+                <w:webHidden/>
+              </w:rPr>
+              <w:instrText xml:space="preserve">PAGEREF _Toc166428322 \h</w:instrText>
+            </w:r>
+            <w:r>
+              <w:rPr>
+                <w:webHidden/>
+              </w:rPr>
+              <w:fldChar w:fldCharType="separate"/>
             </w:r>
             <w:r>
               <w:rPr>
                 <w:rStyle w:val="Sautdindex"/>
                 <w:vanish/>
-              </w:rPr>
-              <w:tab/>
-            </w:r>
-            <w:r>
-              <w:rPr>
-                <w:webHidden/>
-              </w:rPr>
-              <w:fldChar w:fldCharType="begin"/>
-            </w:r>
-            <w:r>
-              <w:rPr>
-                <w:webHidden/>
-              </w:rPr>
-              <w:instrText xml:space="preserve">PAGEREF _Toc166428322 \h</w:instrText>
-            </w:r>
-            <w:r>
-              <w:rPr>
-                <w:webHidden/>
-              </w:rPr>
-              <w:fldChar w:fldCharType="separate"/>
-            </w:r>
-            <w:r>
-              <w:rPr>
-                <w:rStyle w:val="Sautdindex"/>
               </w:rPr>
               <w:t>5</w:t>
             </w:r>
@@ -734,35 +725,30 @@
                 <w:vanish w:val="false"/>
               </w:rPr>
               <w:t>Image</w:t>
+              <w:tab/>
+            </w:r>
+            <w:r>
+              <w:rPr>
+                <w:webHidden/>
+              </w:rPr>
+              <w:fldChar w:fldCharType="begin"/>
+            </w:r>
+            <w:r>
+              <w:rPr>
+                <w:webHidden/>
+              </w:rPr>
+              <w:instrText xml:space="preserve">PAGEREF _Toc166428323 \h</w:instrText>
+            </w:r>
+            <w:r>
+              <w:rPr>
+                <w:webHidden/>
+              </w:rPr>
+              <w:fldChar w:fldCharType="separate"/>
             </w:r>
             <w:r>
               <w:rPr>
                 <w:rStyle w:val="Sautdindex"/>
                 <w:vanish/>
-              </w:rPr>
-              <w:tab/>
-            </w:r>
-            <w:r>
-              <w:rPr>
-                <w:webHidden/>
-              </w:rPr>
-              <w:fldChar w:fldCharType="begin"/>
-            </w:r>
-            <w:r>
-              <w:rPr>
-                <w:webHidden/>
-              </w:rPr>
-              <w:instrText xml:space="preserve">PAGEREF _Toc166428323 \h</w:instrText>
-            </w:r>
-            <w:r>
-              <w:rPr>
-                <w:webHidden/>
-              </w:rPr>
-              <w:fldChar w:fldCharType="separate"/>
-            </w:r>
-            <w:r>
-              <w:rPr>
-                <w:rStyle w:val="Sautdindex"/>
               </w:rPr>
               <w:t>5</w:t>
             </w:r>
@@ -797,35 +783,30 @@
                 <w:vanish w:val="false"/>
               </w:rPr>
               <w:t>ImageDansDiapo</w:t>
+              <w:tab/>
+            </w:r>
+            <w:r>
+              <w:rPr>
+                <w:webHidden/>
+              </w:rPr>
+              <w:fldChar w:fldCharType="begin"/>
+            </w:r>
+            <w:r>
+              <w:rPr>
+                <w:webHidden/>
+              </w:rPr>
+              <w:instrText xml:space="preserve">PAGEREF _Toc166428324 \h</w:instrText>
+            </w:r>
+            <w:r>
+              <w:rPr>
+                <w:webHidden/>
+              </w:rPr>
+              <w:fldChar w:fldCharType="separate"/>
             </w:r>
             <w:r>
               <w:rPr>
                 <w:rStyle w:val="Sautdindex"/>
                 <w:vanish/>
-              </w:rPr>
-              <w:tab/>
-            </w:r>
-            <w:r>
-              <w:rPr>
-                <w:webHidden/>
-              </w:rPr>
-              <w:fldChar w:fldCharType="begin"/>
-            </w:r>
-            <w:r>
-              <w:rPr>
-                <w:webHidden/>
-              </w:rPr>
-              <w:instrText xml:space="preserve">PAGEREF _Toc166428324 \h</w:instrText>
-            </w:r>
-            <w:r>
-              <w:rPr>
-                <w:webHidden/>
-              </w:rPr>
-              <w:fldChar w:fldCharType="separate"/>
-            </w:r>
-            <w:r>
-              <w:rPr>
-                <w:rStyle w:val="Sautdindex"/>
               </w:rPr>
               <w:t>6</w:t>
             </w:r>
@@ -860,35 +841,30 @@
                 <w:vanish w:val="false"/>
               </w:rPr>
               <w:t>Diaporama</w:t>
+              <w:tab/>
+            </w:r>
+            <w:r>
+              <w:rPr>
+                <w:webHidden/>
+              </w:rPr>
+              <w:fldChar w:fldCharType="begin"/>
+            </w:r>
+            <w:r>
+              <w:rPr>
+                <w:webHidden/>
+              </w:rPr>
+              <w:instrText xml:space="preserve">PAGEREF _Toc166428325 \h</w:instrText>
+            </w:r>
+            <w:r>
+              <w:rPr>
+                <w:webHidden/>
+              </w:rPr>
+              <w:fldChar w:fldCharType="separate"/>
             </w:r>
             <w:r>
               <w:rPr>
                 <w:rStyle w:val="Sautdindex"/>
                 <w:vanish/>
-              </w:rPr>
-              <w:tab/>
-            </w:r>
-            <w:r>
-              <w:rPr>
-                <w:webHidden/>
-              </w:rPr>
-              <w:fldChar w:fldCharType="begin"/>
-            </w:r>
-            <w:r>
-              <w:rPr>
-                <w:webHidden/>
-              </w:rPr>
-              <w:instrText xml:space="preserve">PAGEREF _Toc166428325 \h</w:instrText>
-            </w:r>
-            <w:r>
-              <w:rPr>
-                <w:webHidden/>
-              </w:rPr>
-              <w:fldChar w:fldCharType="separate"/>
-            </w:r>
-            <w:r>
-              <w:rPr>
-                <w:rStyle w:val="Sautdindex"/>
               </w:rPr>
               <w:t>7</w:t>
             </w:r>
@@ -923,35 +899,30 @@
                 <w:vanish w:val="false"/>
               </w:rPr>
               <w:t>Lecteur</w:t>
+              <w:tab/>
+            </w:r>
+            <w:r>
+              <w:rPr>
+                <w:webHidden/>
+              </w:rPr>
+              <w:fldChar w:fldCharType="begin"/>
+            </w:r>
+            <w:r>
+              <w:rPr>
+                <w:webHidden/>
+              </w:rPr>
+              <w:instrText xml:space="preserve">PAGEREF _Toc166428326 \h</w:instrText>
+            </w:r>
+            <w:r>
+              <w:rPr>
+                <w:webHidden/>
+              </w:rPr>
+              <w:fldChar w:fldCharType="separate"/>
             </w:r>
             <w:r>
               <w:rPr>
                 <w:rStyle w:val="Sautdindex"/>
                 <w:vanish/>
-              </w:rPr>
-              <w:tab/>
-            </w:r>
-            <w:r>
-              <w:rPr>
-                <w:webHidden/>
-              </w:rPr>
-              <w:fldChar w:fldCharType="begin"/>
-            </w:r>
-            <w:r>
-              <w:rPr>
-                <w:webHidden/>
-              </w:rPr>
-              <w:instrText xml:space="preserve">PAGEREF _Toc166428326 \h</w:instrText>
-            </w:r>
-            <w:r>
-              <w:rPr>
-                <w:webHidden/>
-              </w:rPr>
-              <w:fldChar w:fldCharType="separate"/>
-            </w:r>
-            <w:r>
-              <w:rPr>
-                <w:rStyle w:val="Sautdindex"/>
               </w:rPr>
               <w:t>8</w:t>
             </w:r>
@@ -992,31 +963,32 @@
             <w:r>
               <w:rPr>
                 <w:rStyle w:val="Sautdindex"/>
+                <w:vanish w:val="false"/>
+              </w:rPr>
+              <w:tab/>
+            </w:r>
+            <w:r>
+              <w:rPr>
+                <w:webHidden/>
+              </w:rPr>
+              <w:fldChar w:fldCharType="begin"/>
+            </w:r>
+            <w:r>
+              <w:rPr>
+                <w:webHidden/>
+              </w:rPr>
+              <w:instrText xml:space="preserve">PAGEREF _Toc166428327 \h</w:instrText>
+            </w:r>
+            <w:r>
+              <w:rPr>
+                <w:webHidden/>
+              </w:rPr>
+              <w:fldChar w:fldCharType="separate"/>
+            </w:r>
+            <w:r>
+              <w:rPr>
+                <w:rStyle w:val="Sautdindex"/>
                 <w:vanish/>
-              </w:rPr>
-              <w:tab/>
-            </w:r>
-            <w:r>
-              <w:rPr>
-                <w:webHidden/>
-              </w:rPr>
-              <w:fldChar w:fldCharType="begin"/>
-            </w:r>
-            <w:r>
-              <w:rPr>
-                <w:webHidden/>
-              </w:rPr>
-              <w:instrText xml:space="preserve">PAGEREF _Toc166428327 \h</w:instrText>
-            </w:r>
-            <w:r>
-              <w:rPr>
-                <w:webHidden/>
-              </w:rPr>
-              <w:fldChar w:fldCharType="separate"/>
-            </w:r>
-            <w:r>
-              <w:rPr>
-                <w:rStyle w:val="Sautdindex"/>
               </w:rPr>
               <w:t>9</w:t>
             </w:r>
@@ -1051,35 +1023,30 @@
                 <w:vanish w:val="false"/>
               </w:rPr>
               <w:t>Diagramme état-transition de l’application sous ses 2 formes</w:t>
+              <w:tab/>
+            </w:r>
+            <w:r>
+              <w:rPr>
+                <w:webHidden/>
+              </w:rPr>
+              <w:fldChar w:fldCharType="begin"/>
+            </w:r>
+            <w:r>
+              <w:rPr>
+                <w:webHidden/>
+              </w:rPr>
+              <w:instrText xml:space="preserve">PAGEREF _Toc166428328 \h</w:instrText>
+            </w:r>
+            <w:r>
+              <w:rPr>
+                <w:webHidden/>
+              </w:rPr>
+              <w:fldChar w:fldCharType="separate"/>
             </w:r>
             <w:r>
               <w:rPr>
                 <w:rStyle w:val="Sautdindex"/>
                 <w:vanish/>
-              </w:rPr>
-              <w:tab/>
-            </w:r>
-            <w:r>
-              <w:rPr>
-                <w:webHidden/>
-              </w:rPr>
-              <w:fldChar w:fldCharType="begin"/>
-            </w:r>
-            <w:r>
-              <w:rPr>
-                <w:webHidden/>
-              </w:rPr>
-              <w:instrText xml:space="preserve">PAGEREF _Toc166428328 \h</w:instrText>
-            </w:r>
-            <w:r>
-              <w:rPr>
-                <w:webHidden/>
-              </w:rPr>
-              <w:fldChar w:fldCharType="separate"/>
-            </w:r>
-            <w:r>
-              <w:rPr>
-                <w:rStyle w:val="Sautdindex"/>
               </w:rPr>
               <w:t>9</w:t>
             </w:r>
@@ -1114,35 +1081,30 @@
                 <w:vanish w:val="false"/>
               </w:rPr>
               <w:t>Diagramme état-transition</w:t>
+              <w:tab/>
+            </w:r>
+            <w:r>
+              <w:rPr>
+                <w:webHidden/>
+              </w:rPr>
+              <w:fldChar w:fldCharType="begin"/>
+            </w:r>
+            <w:r>
+              <w:rPr>
+                <w:webHidden/>
+              </w:rPr>
+              <w:instrText xml:space="preserve">PAGEREF _Toc166428329 \h</w:instrText>
+            </w:r>
+            <w:r>
+              <w:rPr>
+                <w:webHidden/>
+              </w:rPr>
+              <w:fldChar w:fldCharType="separate"/>
             </w:r>
             <w:r>
               <w:rPr>
                 <w:rStyle w:val="Sautdindex"/>
                 <w:vanish/>
-              </w:rPr>
-              <w:tab/>
-            </w:r>
-            <w:r>
-              <w:rPr>
-                <w:webHidden/>
-              </w:rPr>
-              <w:fldChar w:fldCharType="begin"/>
-            </w:r>
-            <w:r>
-              <w:rPr>
-                <w:webHidden/>
-              </w:rPr>
-              <w:instrText xml:space="preserve">PAGEREF _Toc166428329 \h</w:instrText>
-            </w:r>
-            <w:r>
-              <w:rPr>
-                <w:webHidden/>
-              </w:rPr>
-              <w:fldChar w:fldCharType="separate"/>
-            </w:r>
-            <w:r>
-              <w:rPr>
-                <w:rStyle w:val="Sautdindex"/>
               </w:rPr>
               <w:t>9</w:t>
             </w:r>
@@ -1177,35 +1139,30 @@
                 <w:vanish w:val="false"/>
               </w:rPr>
               <w:t>Version matricielle</w:t>
+              <w:tab/>
+            </w:r>
+            <w:r>
+              <w:rPr>
+                <w:webHidden/>
+              </w:rPr>
+              <w:fldChar w:fldCharType="begin"/>
+            </w:r>
+            <w:r>
+              <w:rPr>
+                <w:webHidden/>
+              </w:rPr>
+              <w:instrText xml:space="preserve">PAGEREF _Toc166428330 \h</w:instrText>
+            </w:r>
+            <w:r>
+              <w:rPr>
+                <w:webHidden/>
+              </w:rPr>
+              <w:fldChar w:fldCharType="separate"/>
             </w:r>
             <w:r>
               <w:rPr>
                 <w:rStyle w:val="Sautdindex"/>
                 <w:vanish/>
-              </w:rPr>
-              <w:tab/>
-            </w:r>
-            <w:r>
-              <w:rPr>
-                <w:webHidden/>
-              </w:rPr>
-              <w:fldChar w:fldCharType="begin"/>
-            </w:r>
-            <w:r>
-              <w:rPr>
-                <w:webHidden/>
-              </w:rPr>
-              <w:instrText xml:space="preserve">PAGEREF _Toc166428330 \h</w:instrText>
-            </w:r>
-            <w:r>
-              <w:rPr>
-                <w:webHidden/>
-              </w:rPr>
-              <w:fldChar w:fldCharType="separate"/>
-            </w:r>
-            <w:r>
-              <w:rPr>
-                <w:rStyle w:val="Sautdindex"/>
               </w:rPr>
               <w:t>9</w:t>
             </w:r>
@@ -1240,35 +1197,30 @@
                 <w:vanish w:val="false"/>
               </w:rPr>
               <w:t>Documentation des liens entre éléments d’interface et fonctionnalités</w:t>
+              <w:tab/>
+            </w:r>
+            <w:r>
+              <w:rPr>
+                <w:webHidden/>
+              </w:rPr>
+              <w:fldChar w:fldCharType="begin"/>
+            </w:r>
+            <w:r>
+              <w:rPr>
+                <w:webHidden/>
+              </w:rPr>
+              <w:instrText xml:space="preserve">PAGEREF _Toc166428331 \h</w:instrText>
+            </w:r>
+            <w:r>
+              <w:rPr>
+                <w:webHidden/>
+              </w:rPr>
+              <w:fldChar w:fldCharType="separate"/>
             </w:r>
             <w:r>
               <w:rPr>
                 <w:rStyle w:val="Sautdindex"/>
                 <w:vanish/>
-              </w:rPr>
-              <w:tab/>
-            </w:r>
-            <w:r>
-              <w:rPr>
-                <w:webHidden/>
-              </w:rPr>
-              <w:fldChar w:fldCharType="begin"/>
-            </w:r>
-            <w:r>
-              <w:rPr>
-                <w:webHidden/>
-              </w:rPr>
-              <w:instrText xml:space="preserve">PAGEREF _Toc166428331 \h</w:instrText>
-            </w:r>
-            <w:r>
-              <w:rPr>
-                <w:webHidden/>
-              </w:rPr>
-              <w:fldChar w:fldCharType="separate"/>
-            </w:r>
-            <w:r>
-              <w:rPr>
-                <w:rStyle w:val="Sautdindex"/>
               </w:rPr>
               <w:t>10</w:t>
             </w:r>
@@ -1303,35 +1255,30 @@
                 <w:vanish w:val="false"/>
               </w:rPr>
               <w:t>Boutons (QPushBouton) :</w:t>
+              <w:tab/>
+            </w:r>
+            <w:r>
+              <w:rPr>
+                <w:webHidden/>
+              </w:rPr>
+              <w:fldChar w:fldCharType="begin"/>
+            </w:r>
+            <w:r>
+              <w:rPr>
+                <w:webHidden/>
+              </w:rPr>
+              <w:instrText xml:space="preserve">PAGEREF _Toc166428332 \h</w:instrText>
+            </w:r>
+            <w:r>
+              <w:rPr>
+                <w:webHidden/>
+              </w:rPr>
+              <w:fldChar w:fldCharType="separate"/>
             </w:r>
             <w:r>
               <w:rPr>
                 <w:rStyle w:val="Sautdindex"/>
                 <w:vanish/>
-              </w:rPr>
-              <w:tab/>
-            </w:r>
-            <w:r>
-              <w:rPr>
-                <w:webHidden/>
-              </w:rPr>
-              <w:fldChar w:fldCharType="begin"/>
-            </w:r>
-            <w:r>
-              <w:rPr>
-                <w:webHidden/>
-              </w:rPr>
-              <w:instrText xml:space="preserve">PAGEREF _Toc166428332 \h</w:instrText>
-            </w:r>
-            <w:r>
-              <w:rPr>
-                <w:webHidden/>
-              </w:rPr>
-              <w:fldChar w:fldCharType="separate"/>
-            </w:r>
-            <w:r>
-              <w:rPr>
-                <w:rStyle w:val="Sautdindex"/>
               </w:rPr>
               <w:t>10</w:t>
             </w:r>
@@ -1366,35 +1313,30 @@
                 <w:vanish w:val="false"/>
               </w:rPr>
               <w:t>Actions de la barre de menu (QMenuBar, QMenu et QAction) :</w:t>
+              <w:tab/>
+            </w:r>
+            <w:r>
+              <w:rPr>
+                <w:webHidden/>
+              </w:rPr>
+              <w:fldChar w:fldCharType="begin"/>
+            </w:r>
+            <w:r>
+              <w:rPr>
+                <w:webHidden/>
+              </w:rPr>
+              <w:instrText xml:space="preserve">PAGEREF _Toc166428333 \h</w:instrText>
+            </w:r>
+            <w:r>
+              <w:rPr>
+                <w:webHidden/>
+              </w:rPr>
+              <w:fldChar w:fldCharType="separate"/>
             </w:r>
             <w:r>
               <w:rPr>
                 <w:rStyle w:val="Sautdindex"/>
                 <w:vanish/>
-              </w:rPr>
-              <w:tab/>
-            </w:r>
-            <w:r>
-              <w:rPr>
-                <w:webHidden/>
-              </w:rPr>
-              <w:fldChar w:fldCharType="begin"/>
-            </w:r>
-            <w:r>
-              <w:rPr>
-                <w:webHidden/>
-              </w:rPr>
-              <w:instrText xml:space="preserve">PAGEREF _Toc166428333 \h</w:instrText>
-            </w:r>
-            <w:r>
-              <w:rPr>
-                <w:webHidden/>
-              </w:rPr>
-              <w:fldChar w:fldCharType="separate"/>
-            </w:r>
-            <w:r>
-              <w:rPr>
-                <w:rStyle w:val="Sautdindex"/>
               </w:rPr>
               <w:t>10</w:t>
             </w:r>
@@ -1435,31 +1377,32 @@
             <w:r>
               <w:rPr>
                 <w:rStyle w:val="Sautdindex"/>
+                <w:vanish w:val="false"/>
+              </w:rPr>
+              <w:tab/>
+            </w:r>
+            <w:r>
+              <w:rPr>
+                <w:webHidden/>
+              </w:rPr>
+              <w:fldChar w:fldCharType="begin"/>
+            </w:r>
+            <w:r>
+              <w:rPr>
+                <w:webHidden/>
+              </w:rPr>
+              <w:instrText xml:space="preserve">PAGEREF _Toc166428334 \h</w:instrText>
+            </w:r>
+            <w:r>
+              <w:rPr>
+                <w:webHidden/>
+              </w:rPr>
+              <w:fldChar w:fldCharType="separate"/>
+            </w:r>
+            <w:r>
+              <w:rPr>
+                <w:rStyle w:val="Sautdindex"/>
                 <w:vanish/>
-              </w:rPr>
-              <w:tab/>
-            </w:r>
-            <w:r>
-              <w:rPr>
-                <w:webHidden/>
-              </w:rPr>
-              <w:fldChar w:fldCharType="begin"/>
-            </w:r>
-            <w:r>
-              <w:rPr>
-                <w:webHidden/>
-              </w:rPr>
-              <w:instrText xml:space="preserve">PAGEREF _Toc166428334 \h</w:instrText>
-            </w:r>
-            <w:r>
-              <w:rPr>
-                <w:webHidden/>
-              </w:rPr>
-              <w:fldChar w:fldCharType="separate"/>
-            </w:r>
-            <w:r>
-              <w:rPr>
-                <w:rStyle w:val="Sautdindex"/>
               </w:rPr>
               <w:t>11</w:t>
             </w:r>
@@ -1494,35 +1437,30 @@
                 <w:vanish w:val="false"/>
               </w:rPr>
               <w:t>Diagramme des classes UML</w:t>
+              <w:tab/>
+            </w:r>
+            <w:r>
+              <w:rPr>
+                <w:webHidden/>
+              </w:rPr>
+              <w:fldChar w:fldCharType="begin"/>
+            </w:r>
+            <w:r>
+              <w:rPr>
+                <w:webHidden/>
+              </w:rPr>
+              <w:instrText xml:space="preserve">PAGEREF _Toc166428335 \h</w:instrText>
+            </w:r>
+            <w:r>
+              <w:rPr>
+                <w:webHidden/>
+              </w:rPr>
+              <w:fldChar w:fldCharType="separate"/>
             </w:r>
             <w:r>
               <w:rPr>
                 <w:rStyle w:val="Sautdindex"/>
                 <w:vanish/>
-              </w:rPr>
-              <w:tab/>
-            </w:r>
-            <w:r>
-              <w:rPr>
-                <w:webHidden/>
-              </w:rPr>
-              <w:fldChar w:fldCharType="begin"/>
-            </w:r>
-            <w:r>
-              <w:rPr>
-                <w:webHidden/>
-              </w:rPr>
-              <w:instrText xml:space="preserve">PAGEREF _Toc166428335 \h</w:instrText>
-            </w:r>
-            <w:r>
-              <w:rPr>
-                <w:webHidden/>
-              </w:rPr>
-              <w:fldChar w:fldCharType="separate"/>
-            </w:r>
-            <w:r>
-              <w:rPr>
-                <w:rStyle w:val="Sautdindex"/>
               </w:rPr>
               <w:t>11</w:t>
             </w:r>
@@ -1557,35 +1495,30 @@
                 <w:vanish w:val="false"/>
               </w:rPr>
               <w:t>Attributs et méthodes de chaque classe</w:t>
+              <w:tab/>
+            </w:r>
+            <w:r>
+              <w:rPr>
+                <w:webHidden/>
+              </w:rPr>
+              <w:fldChar w:fldCharType="begin"/>
+            </w:r>
+            <w:r>
+              <w:rPr>
+                <w:webHidden/>
+              </w:rPr>
+              <w:instrText xml:space="preserve">PAGEREF _Toc166428336 \h</w:instrText>
+            </w:r>
+            <w:r>
+              <w:rPr>
+                <w:webHidden/>
+              </w:rPr>
+              <w:fldChar w:fldCharType="separate"/>
             </w:r>
             <w:r>
               <w:rPr>
                 <w:rStyle w:val="Sautdindex"/>
                 <w:vanish/>
-              </w:rPr>
-              <w:tab/>
-            </w:r>
-            <w:r>
-              <w:rPr>
-                <w:webHidden/>
-              </w:rPr>
-              <w:fldChar w:fldCharType="begin"/>
-            </w:r>
-            <w:r>
-              <w:rPr>
-                <w:webHidden/>
-              </w:rPr>
-              <w:instrText xml:space="preserve">PAGEREF _Toc166428336 \h</w:instrText>
-            </w:r>
-            <w:r>
-              <w:rPr>
-                <w:webHidden/>
-              </w:rPr>
-              <w:fldChar w:fldCharType="separate"/>
-            </w:r>
-            <w:r>
-              <w:rPr>
-                <w:rStyle w:val="Sautdindex"/>
               </w:rPr>
               <w:t>12</w:t>
             </w:r>
@@ -1620,35 +1553,30 @@
                 <w:vanish w:val="false"/>
               </w:rPr>
               <w:t>Diaporama</w:t>
+              <w:tab/>
+            </w:r>
+            <w:r>
+              <w:rPr>
+                <w:webHidden/>
+              </w:rPr>
+              <w:fldChar w:fldCharType="begin"/>
+            </w:r>
+            <w:r>
+              <w:rPr>
+                <w:webHidden/>
+              </w:rPr>
+              <w:instrText xml:space="preserve">PAGEREF _Toc166428337 \h</w:instrText>
+            </w:r>
+            <w:r>
+              <w:rPr>
+                <w:webHidden/>
+              </w:rPr>
+              <w:fldChar w:fldCharType="separate"/>
             </w:r>
             <w:r>
               <w:rPr>
                 <w:rStyle w:val="Sautdindex"/>
                 <w:vanish/>
-              </w:rPr>
-              <w:tab/>
-            </w:r>
-            <w:r>
-              <w:rPr>
-                <w:webHidden/>
-              </w:rPr>
-              <w:fldChar w:fldCharType="begin"/>
-            </w:r>
-            <w:r>
-              <w:rPr>
-                <w:webHidden/>
-              </w:rPr>
-              <w:instrText xml:space="preserve">PAGEREF _Toc166428337 \h</w:instrText>
-            </w:r>
-            <w:r>
-              <w:rPr>
-                <w:webHidden/>
-              </w:rPr>
-              <w:fldChar w:fldCharType="separate"/>
-            </w:r>
-            <w:r>
-              <w:rPr>
-                <w:rStyle w:val="Sautdindex"/>
               </w:rPr>
               <w:t>12</w:t>
             </w:r>
@@ -1683,35 +1611,30 @@
                 <w:vanish w:val="false"/>
               </w:rPr>
               <w:t>ImageDansDiaporama</w:t>
+              <w:tab/>
+            </w:r>
+            <w:r>
+              <w:rPr>
+                <w:webHidden/>
+              </w:rPr>
+              <w:fldChar w:fldCharType="begin"/>
+            </w:r>
+            <w:r>
+              <w:rPr>
+                <w:webHidden/>
+              </w:rPr>
+              <w:instrText xml:space="preserve">PAGEREF _Toc166428338 \h</w:instrText>
+            </w:r>
+            <w:r>
+              <w:rPr>
+                <w:webHidden/>
+              </w:rPr>
+              <w:fldChar w:fldCharType="separate"/>
             </w:r>
             <w:r>
               <w:rPr>
                 <w:rStyle w:val="Sautdindex"/>
                 <w:vanish/>
-              </w:rPr>
-              <w:tab/>
-            </w:r>
-            <w:r>
-              <w:rPr>
-                <w:webHidden/>
-              </w:rPr>
-              <w:fldChar w:fldCharType="begin"/>
-            </w:r>
-            <w:r>
-              <w:rPr>
-                <w:webHidden/>
-              </w:rPr>
-              <w:instrText xml:space="preserve">PAGEREF _Toc166428338 \h</w:instrText>
-            </w:r>
-            <w:r>
-              <w:rPr>
-                <w:webHidden/>
-              </w:rPr>
-              <w:fldChar w:fldCharType="separate"/>
-            </w:r>
-            <w:r>
-              <w:rPr>
-                <w:rStyle w:val="Sautdindex"/>
               </w:rPr>
               <w:t>13</w:t>
             </w:r>
@@ -1746,35 +1669,30 @@
                 <w:vanish w:val="false"/>
               </w:rPr>
               <w:t>Lecteur</w:t>
+              <w:tab/>
+            </w:r>
+            <w:r>
+              <w:rPr>
+                <w:webHidden/>
+              </w:rPr>
+              <w:fldChar w:fldCharType="begin"/>
+            </w:r>
+            <w:r>
+              <w:rPr>
+                <w:webHidden/>
+              </w:rPr>
+              <w:instrText xml:space="preserve">PAGEREF _Toc166428339 \h</w:instrText>
+            </w:r>
+            <w:r>
+              <w:rPr>
+                <w:webHidden/>
+              </w:rPr>
+              <w:fldChar w:fldCharType="separate"/>
             </w:r>
             <w:r>
               <w:rPr>
                 <w:rStyle w:val="Sautdindex"/>
                 <w:vanish/>
-              </w:rPr>
-              <w:tab/>
-            </w:r>
-            <w:r>
-              <w:rPr>
-                <w:webHidden/>
-              </w:rPr>
-              <w:fldChar w:fldCharType="begin"/>
-            </w:r>
-            <w:r>
-              <w:rPr>
-                <w:webHidden/>
-              </w:rPr>
-              <w:instrText xml:space="preserve">PAGEREF _Toc166428339 \h</w:instrText>
-            </w:r>
-            <w:r>
-              <w:rPr>
-                <w:webHidden/>
-              </w:rPr>
-              <w:fldChar w:fldCharType="separate"/>
-            </w:r>
-            <w:r>
-              <w:rPr>
-                <w:rStyle w:val="Sautdindex"/>
               </w:rPr>
               <w:t>14</w:t>
             </w:r>
@@ -1809,35 +1727,30 @@
                 <w:vanish w:val="false"/>
               </w:rPr>
               <w:t>lecteurVue</w:t>
+              <w:tab/>
+            </w:r>
+            <w:r>
+              <w:rPr>
+                <w:webHidden/>
+              </w:rPr>
+              <w:fldChar w:fldCharType="begin"/>
+            </w:r>
+            <w:r>
+              <w:rPr>
+                <w:webHidden/>
+              </w:rPr>
+              <w:instrText xml:space="preserve">PAGEREF _Toc166428340 \h</w:instrText>
+            </w:r>
+            <w:r>
+              <w:rPr>
+                <w:webHidden/>
+              </w:rPr>
+              <w:fldChar w:fldCharType="separate"/>
             </w:r>
             <w:r>
               <w:rPr>
                 <w:rStyle w:val="Sautdindex"/>
                 <w:vanish/>
-              </w:rPr>
-              <w:tab/>
-            </w:r>
-            <w:r>
-              <w:rPr>
-                <w:webHidden/>
-              </w:rPr>
-              <w:fldChar w:fldCharType="begin"/>
-            </w:r>
-            <w:r>
-              <w:rPr>
-                <w:webHidden/>
-              </w:rPr>
-              <w:instrText xml:space="preserve">PAGEREF _Toc166428340 \h</w:instrText>
-            </w:r>
-            <w:r>
-              <w:rPr>
-                <w:webHidden/>
-              </w:rPr>
-              <w:fldChar w:fldCharType="separate"/>
-            </w:r>
-            <w:r>
-              <w:rPr>
-                <w:rStyle w:val="Sautdindex"/>
               </w:rPr>
               <w:t>15</w:t>
             </w:r>
@@ -1872,35 +1785,30 @@
                 <w:vanish w:val="false"/>
               </w:rPr>
               <w:t>Modele</w:t>
+              <w:tab/>
+            </w:r>
+            <w:r>
+              <w:rPr>
+                <w:webHidden/>
+              </w:rPr>
+              <w:fldChar w:fldCharType="begin"/>
+            </w:r>
+            <w:r>
+              <w:rPr>
+                <w:webHidden/>
+              </w:rPr>
+              <w:instrText xml:space="preserve">PAGEREF _Toc166428341 \h</w:instrText>
+            </w:r>
+            <w:r>
+              <w:rPr>
+                <w:webHidden/>
+              </w:rPr>
+              <w:fldChar w:fldCharType="separate"/>
             </w:r>
             <w:r>
               <w:rPr>
                 <w:rStyle w:val="Sautdindex"/>
                 <w:vanish/>
-              </w:rPr>
-              <w:tab/>
-            </w:r>
-            <w:r>
-              <w:rPr>
-                <w:webHidden/>
-              </w:rPr>
-              <w:fldChar w:fldCharType="begin"/>
-            </w:r>
-            <w:r>
-              <w:rPr>
-                <w:webHidden/>
-              </w:rPr>
-              <w:instrText xml:space="preserve">PAGEREF _Toc166428341 \h</w:instrText>
-            </w:r>
-            <w:r>
-              <w:rPr>
-                <w:webHidden/>
-              </w:rPr>
-              <w:fldChar w:fldCharType="separate"/>
-            </w:r>
-            <w:r>
-              <w:rPr>
-                <w:rStyle w:val="Sautdindex"/>
               </w:rPr>
               <w:t>16</w:t>
             </w:r>
@@ -1935,35 +1843,30 @@
                 <w:vanish w:val="false"/>
               </w:rPr>
               <w:t>Presentation</w:t>
+              <w:tab/>
+            </w:r>
+            <w:r>
+              <w:rPr>
+                <w:webHidden/>
+              </w:rPr>
+              <w:fldChar w:fldCharType="begin"/>
+            </w:r>
+            <w:r>
+              <w:rPr>
+                <w:webHidden/>
+              </w:rPr>
+              <w:instrText xml:space="preserve">PAGEREF _Toc166428342 \h</w:instrText>
+            </w:r>
+            <w:r>
+              <w:rPr>
+                <w:webHidden/>
+              </w:rPr>
+              <w:fldChar w:fldCharType="separate"/>
             </w:r>
             <w:r>
               <w:rPr>
                 <w:rStyle w:val="Sautdindex"/>
                 <w:vanish/>
-              </w:rPr>
-              <w:tab/>
-            </w:r>
-            <w:r>
-              <w:rPr>
-                <w:webHidden/>
-              </w:rPr>
-              <w:fldChar w:fldCharType="begin"/>
-            </w:r>
-            <w:r>
-              <w:rPr>
-                <w:webHidden/>
-              </w:rPr>
-              <w:instrText xml:space="preserve">PAGEREF _Toc166428342 \h</w:instrText>
-            </w:r>
-            <w:r>
-              <w:rPr>
-                <w:webHidden/>
-              </w:rPr>
-              <w:fldChar w:fldCharType="separate"/>
-            </w:r>
-            <w:r>
-              <w:rPr>
-                <w:rStyle w:val="Sautdindex"/>
               </w:rPr>
               <w:t>17</w:t>
             </w:r>
@@ -2004,31 +1907,32 @@
             <w:r>
               <w:rPr>
                 <w:rStyle w:val="Sautdindex"/>
+                <w:vanish w:val="false"/>
+              </w:rPr>
+              <w:tab/>
+            </w:r>
+            <w:r>
+              <w:rPr>
+                <w:webHidden/>
+              </w:rPr>
+              <w:fldChar w:fldCharType="begin"/>
+            </w:r>
+            <w:r>
+              <w:rPr>
+                <w:webHidden/>
+              </w:rPr>
+              <w:instrText xml:space="preserve">PAGEREF _Toc166428343 \h</w:instrText>
+            </w:r>
+            <w:r>
+              <w:rPr>
+                <w:webHidden/>
+              </w:rPr>
+              <w:fldChar w:fldCharType="separate"/>
+            </w:r>
+            <w:r>
+              <w:rPr>
+                <w:rStyle w:val="Sautdindex"/>
                 <w:vanish/>
-              </w:rPr>
-              <w:tab/>
-            </w:r>
-            <w:r>
-              <w:rPr>
-                <w:webHidden/>
-              </w:rPr>
-              <w:fldChar w:fldCharType="begin"/>
-            </w:r>
-            <w:r>
-              <w:rPr>
-                <w:webHidden/>
-              </w:rPr>
-              <w:instrText xml:space="preserve">PAGEREF _Toc166428343 \h</w:instrText>
-            </w:r>
-            <w:r>
-              <w:rPr>
-                <w:webHidden/>
-              </w:rPr>
-              <w:fldChar w:fldCharType="separate"/>
-            </w:r>
-            <w:r>
-              <w:rPr>
-                <w:rStyle w:val="Sautdindex"/>
               </w:rPr>
               <w:t>19</w:t>
             </w:r>
@@ -2063,35 +1967,30 @@
                 <w:vanish w:val="false"/>
               </w:rPr>
               <w:t>Ce que l’on a appris</w:t>
+              <w:tab/>
+            </w:r>
+            <w:r>
+              <w:rPr>
+                <w:webHidden/>
+              </w:rPr>
+              <w:fldChar w:fldCharType="begin"/>
+            </w:r>
+            <w:r>
+              <w:rPr>
+                <w:webHidden/>
+              </w:rPr>
+              <w:instrText xml:space="preserve">PAGEREF _Toc166428344 \h</w:instrText>
+            </w:r>
+            <w:r>
+              <w:rPr>
+                <w:webHidden/>
+              </w:rPr>
+              <w:fldChar w:fldCharType="separate"/>
             </w:r>
             <w:r>
               <w:rPr>
                 <w:rStyle w:val="Sautdindex"/>
                 <w:vanish/>
-              </w:rPr>
-              <w:tab/>
-            </w:r>
-            <w:r>
-              <w:rPr>
-                <w:webHidden/>
-              </w:rPr>
-              <w:fldChar w:fldCharType="begin"/>
-            </w:r>
-            <w:r>
-              <w:rPr>
-                <w:webHidden/>
-              </w:rPr>
-              <w:instrText xml:space="preserve">PAGEREF _Toc166428344 \h</w:instrText>
-            </w:r>
-            <w:r>
-              <w:rPr>
-                <w:webHidden/>
-              </w:rPr>
-              <w:fldChar w:fldCharType="separate"/>
-            </w:r>
-            <w:r>
-              <w:rPr>
-                <w:rStyle w:val="Sautdindex"/>
               </w:rPr>
               <w:t>19</w:t>
             </w:r>
@@ -2126,35 +2025,30 @@
                 <w:vanish w:val="false"/>
               </w:rPr>
               <w:t>Ce qu’on a aimé / pas aimé</w:t>
+              <w:tab/>
+            </w:r>
+            <w:r>
+              <w:rPr>
+                <w:webHidden/>
+              </w:rPr>
+              <w:fldChar w:fldCharType="begin"/>
+            </w:r>
+            <w:r>
+              <w:rPr>
+                <w:webHidden/>
+              </w:rPr>
+              <w:instrText xml:space="preserve">PAGEREF _Toc166428345 \h</w:instrText>
+            </w:r>
+            <w:r>
+              <w:rPr>
+                <w:webHidden/>
+              </w:rPr>
+              <w:fldChar w:fldCharType="separate"/>
             </w:r>
             <w:r>
               <w:rPr>
                 <w:rStyle w:val="Sautdindex"/>
                 <w:vanish/>
-              </w:rPr>
-              <w:tab/>
-            </w:r>
-            <w:r>
-              <w:rPr>
-                <w:webHidden/>
-              </w:rPr>
-              <w:fldChar w:fldCharType="begin"/>
-            </w:r>
-            <w:r>
-              <w:rPr>
-                <w:webHidden/>
-              </w:rPr>
-              <w:instrText xml:space="preserve">PAGEREF _Toc166428345 \h</w:instrText>
-            </w:r>
-            <w:r>
-              <w:rPr>
-                <w:webHidden/>
-              </w:rPr>
-              <w:fldChar w:fldCharType="separate"/>
-            </w:r>
-            <w:r>
-              <w:rPr>
-                <w:rStyle w:val="Sautdindex"/>
               </w:rPr>
               <w:t>19</w:t>
             </w:r>
@@ -2189,35 +2083,30 @@
                 <w:vanish w:val="false"/>
               </w:rPr>
               <w:t>Ce qui a été difficile</w:t>
+              <w:tab/>
+            </w:r>
+            <w:r>
+              <w:rPr>
+                <w:webHidden/>
+              </w:rPr>
+              <w:fldChar w:fldCharType="begin"/>
+            </w:r>
+            <w:r>
+              <w:rPr>
+                <w:webHidden/>
+              </w:rPr>
+              <w:instrText xml:space="preserve">PAGEREF _Toc166428346 \h</w:instrText>
+            </w:r>
+            <w:r>
+              <w:rPr>
+                <w:webHidden/>
+              </w:rPr>
+              <w:fldChar w:fldCharType="separate"/>
             </w:r>
             <w:r>
               <w:rPr>
                 <w:rStyle w:val="Sautdindex"/>
                 <w:vanish/>
-              </w:rPr>
-              <w:tab/>
-            </w:r>
-            <w:r>
-              <w:rPr>
-                <w:webHidden/>
-              </w:rPr>
-              <w:fldChar w:fldCharType="begin"/>
-            </w:r>
-            <w:r>
-              <w:rPr>
-                <w:webHidden/>
-              </w:rPr>
-              <w:instrText xml:space="preserve">PAGEREF _Toc166428346 \h</w:instrText>
-            </w:r>
-            <w:r>
-              <w:rPr>
-                <w:webHidden/>
-              </w:rPr>
-              <w:fldChar w:fldCharType="separate"/>
-            </w:r>
-            <w:r>
-              <w:rPr>
-                <w:rStyle w:val="Sautdindex"/>
               </w:rPr>
               <w:t>19</w:t>
             </w:r>
@@ -2252,35 +2141,30 @@
                 <w:vanish w:val="false"/>
               </w:rPr>
               <w:t>Le temps passé (sur conception / code)</w:t>
+              <w:tab/>
+            </w:r>
+            <w:r>
+              <w:rPr>
+                <w:webHidden/>
+              </w:rPr>
+              <w:fldChar w:fldCharType="begin"/>
+            </w:r>
+            <w:r>
+              <w:rPr>
+                <w:webHidden/>
+              </w:rPr>
+              <w:instrText xml:space="preserve">PAGEREF _Toc166428347 \h</w:instrText>
+            </w:r>
+            <w:r>
+              <w:rPr>
+                <w:webHidden/>
+              </w:rPr>
+              <w:fldChar w:fldCharType="separate"/>
             </w:r>
             <w:r>
               <w:rPr>
                 <w:rStyle w:val="Sautdindex"/>
                 <w:vanish/>
-              </w:rPr>
-              <w:tab/>
-            </w:r>
-            <w:r>
-              <w:rPr>
-                <w:webHidden/>
-              </w:rPr>
-              <w:fldChar w:fldCharType="begin"/>
-            </w:r>
-            <w:r>
-              <w:rPr>
-                <w:webHidden/>
-              </w:rPr>
-              <w:instrText xml:space="preserve">PAGEREF _Toc166428347 \h</w:instrText>
-            </w:r>
-            <w:r>
-              <w:rPr>
-                <w:webHidden/>
-              </w:rPr>
-              <w:fldChar w:fldCharType="separate"/>
-            </w:r>
-            <w:r>
-              <w:rPr>
-                <w:rStyle w:val="Sautdindex"/>
               </w:rPr>
               <w:t>19</w:t>
             </w:r>
@@ -2315,35 +2199,30 @@
                 <w:vanish w:val="false"/>
               </w:rPr>
               <w:t>Ce que vous auriez pu faire de mieux (avec le recul)</w:t>
+              <w:tab/>
+            </w:r>
+            <w:r>
+              <w:rPr>
+                <w:webHidden/>
+              </w:rPr>
+              <w:fldChar w:fldCharType="begin"/>
+            </w:r>
+            <w:r>
+              <w:rPr>
+                <w:webHidden/>
+              </w:rPr>
+              <w:instrText xml:space="preserve">PAGEREF _Toc166428348 \h</w:instrText>
+            </w:r>
+            <w:r>
+              <w:rPr>
+                <w:webHidden/>
+              </w:rPr>
+              <w:fldChar w:fldCharType="separate"/>
             </w:r>
             <w:r>
               <w:rPr>
                 <w:rStyle w:val="Sautdindex"/>
                 <w:vanish/>
-              </w:rPr>
-              <w:tab/>
-            </w:r>
-            <w:r>
-              <w:rPr>
-                <w:webHidden/>
-              </w:rPr>
-              <w:fldChar w:fldCharType="begin"/>
-            </w:r>
-            <w:r>
-              <w:rPr>
-                <w:webHidden/>
-              </w:rPr>
-              <w:instrText xml:space="preserve">PAGEREF _Toc166428348 \h</w:instrText>
-            </w:r>
-            <w:r>
-              <w:rPr>
-                <w:webHidden/>
-              </w:rPr>
-              <w:fldChar w:fldCharType="separate"/>
-            </w:r>
-            <w:r>
-              <w:rPr>
-                <w:rStyle w:val="Sautdindex"/>
               </w:rPr>
               <w:t>20</w:t>
             </w:r>
@@ -2378,35 +2257,30 @@
                 <w:vanish w:val="false"/>
               </w:rPr>
               <w:t>Ce qui pourrait être amélioré dans la SAE</w:t>
+              <w:tab/>
+            </w:r>
+            <w:r>
+              <w:rPr>
+                <w:webHidden/>
+              </w:rPr>
+              <w:fldChar w:fldCharType="begin"/>
+            </w:r>
+            <w:r>
+              <w:rPr>
+                <w:webHidden/>
+              </w:rPr>
+              <w:instrText xml:space="preserve">PAGEREF _Toc166428349 \h</w:instrText>
+            </w:r>
+            <w:r>
+              <w:rPr>
+                <w:webHidden/>
+              </w:rPr>
+              <w:fldChar w:fldCharType="separate"/>
             </w:r>
             <w:r>
               <w:rPr>
                 <w:rStyle w:val="Sautdindex"/>
                 <w:vanish/>
-              </w:rPr>
-              <w:tab/>
-            </w:r>
-            <w:r>
-              <w:rPr>
-                <w:webHidden/>
-              </w:rPr>
-              <w:fldChar w:fldCharType="begin"/>
-            </w:r>
-            <w:r>
-              <w:rPr>
-                <w:webHidden/>
-              </w:rPr>
-              <w:instrText xml:space="preserve">PAGEREF _Toc166428349 \h</w:instrText>
-            </w:r>
-            <w:r>
-              <w:rPr>
-                <w:webHidden/>
-              </w:rPr>
-              <w:fldChar w:fldCharType="separate"/>
-            </w:r>
-            <w:r>
-              <w:rPr>
-                <w:rStyle w:val="Sautdindex"/>
               </w:rPr>
               <w:t>20</w:t>
             </w:r>
@@ -2468,9 +2342,9 @@
           <w:bCs/>
         </w:rPr>
       </w:pPr>
-      <w:bookmarkStart w:id="0" w:name="_Toc166341353"/>
+      <w:bookmarkStart w:id="0" w:name="_Toc166428320"/>
       <w:bookmarkStart w:id="1" w:name="_Toc165410314"/>
-      <w:bookmarkStart w:id="2" w:name="_Toc166428320"/>
+      <w:bookmarkStart w:id="2" w:name="_Toc166341353"/>
       <w:r>
         <w:rPr>
           <w:b/>
@@ -2494,9 +2368,9 @@
         <w:pStyle w:val="Heading2"/>
         <w:rPr/>
       </w:pPr>
-      <w:bookmarkStart w:id="3" w:name="_Toc166341354"/>
+      <w:bookmarkStart w:id="3" w:name="_Toc166428321"/>
       <w:bookmarkStart w:id="4" w:name="_Toc165410315"/>
-      <w:bookmarkStart w:id="5" w:name="_Toc166428321"/>
+      <w:bookmarkStart w:id="5" w:name="_Toc166341354"/>
       <w:r>
         <w:rPr/>
         <w:t>Diagramme des classes UML</w:t>
@@ -2655,9 +2529,9 @@
         <w:pStyle w:val="Heading2"/>
         <w:rPr/>
       </w:pPr>
-      <w:bookmarkStart w:id="6" w:name="_Toc166341355"/>
+      <w:bookmarkStart w:id="6" w:name="_Toc166428322"/>
       <w:bookmarkStart w:id="7" w:name="_Toc165410316"/>
-      <w:bookmarkStart w:id="8" w:name="_Toc166428322"/>
+      <w:bookmarkStart w:id="8" w:name="_Toc166341355"/>
       <w:r>
         <w:rPr/>
         <w:t>Attributs et méthodes de chaque classe</w:t>
@@ -2671,9 +2545,9 @@
         <w:pStyle w:val="Heading3"/>
         <w:rPr/>
       </w:pPr>
-      <w:bookmarkStart w:id="9" w:name="_Toc166341356"/>
+      <w:bookmarkStart w:id="9" w:name="_Toc166428323"/>
       <w:bookmarkStart w:id="10" w:name="_Toc165410317"/>
-      <w:bookmarkStart w:id="11" w:name="_Toc166428323"/>
+      <w:bookmarkStart w:id="11" w:name="_Toc166341356"/>
       <w:r>
         <w:rPr/>
         <w:t>Image</w:t>
@@ -3700,8 +3574,8 @@
         <w:pStyle w:val="Heading3"/>
         <w:rPr/>
       </w:pPr>
-      <w:bookmarkStart w:id="12" w:name="_Toc166341357"/>
-      <w:bookmarkStart w:id="13" w:name="_Toc166428324"/>
+      <w:bookmarkStart w:id="12" w:name="_Toc166428324"/>
+      <w:bookmarkStart w:id="13" w:name="_Toc166341357"/>
       <w:r>
         <w:rPr/>
         <w:t>ImageDansDiapo</w:t>
@@ -4487,8 +4361,8 @@
         <w:spacing w:before="0" w:after="80"/>
         <w:rPr/>
       </w:pPr>
-      <w:bookmarkStart w:id="14" w:name="_Toc166341358"/>
-      <w:bookmarkStart w:id="15" w:name="_Toc166428325"/>
+      <w:bookmarkStart w:id="14" w:name="_Toc166428325"/>
+      <w:bookmarkStart w:id="15" w:name="_Toc166341358"/>
       <w:r>
         <w:rPr/>
         <w:t>Diaporama</w:t>
@@ -5725,8 +5599,8 @@
         <w:pStyle w:val="Heading3"/>
         <w:rPr/>
       </w:pPr>
-      <w:bookmarkStart w:id="16" w:name="_Toc166341359"/>
-      <w:bookmarkStart w:id="17" w:name="_Toc166428326"/>
+      <w:bookmarkStart w:id="16" w:name="_Toc166428326"/>
+      <w:bookmarkStart w:id="17" w:name="_Toc166341359"/>
       <w:r>
         <w:rPr/>
         <w:t>Lecteur</w:t>
@@ -6779,9 +6653,9 @@
           <w:bCs/>
         </w:rPr>
       </w:pPr>
-      <w:bookmarkStart w:id="18" w:name="_Toc166341360"/>
+      <w:bookmarkStart w:id="18" w:name="_Toc166428327"/>
       <w:bookmarkStart w:id="19" w:name="_Toc165410314_Copie_1"/>
-      <w:bookmarkStart w:id="20" w:name="_Toc166428327"/>
+      <w:bookmarkStart w:id="20" w:name="_Toc166341360"/>
       <w:r>
         <w:rPr>
           <w:b/>
@@ -6798,8 +6672,8 @@
         <w:pStyle w:val="Heading2"/>
         <w:rPr/>
       </w:pPr>
-      <w:bookmarkStart w:id="21" w:name="_Toc166341361"/>
-      <w:bookmarkStart w:id="22" w:name="_Toc166428328"/>
+      <w:bookmarkStart w:id="21" w:name="_Toc166428328"/>
+      <w:bookmarkStart w:id="22" w:name="_Toc166341361"/>
       <w:r>
         <w:rPr/>
         <w:t>Diagramme état-transition de l’application sous ses 2 formes</w:t>
@@ -6812,8 +6686,8 @@
         <w:pStyle w:val="Heading3"/>
         <w:rPr/>
       </w:pPr>
-      <w:bookmarkStart w:id="23" w:name="_Toc166341362"/>
-      <w:bookmarkStart w:id="24" w:name="_Toc166428329"/>
+      <w:bookmarkStart w:id="23" w:name="_Toc166428329"/>
+      <w:bookmarkStart w:id="24" w:name="_Toc166341362"/>
       <w:r>
         <w:rPr/>
         <w:t>Diagramme état-transition</w:t>
@@ -6872,8 +6746,8 @@
         <w:pStyle w:val="Heading3"/>
         <w:rPr/>
       </w:pPr>
-      <w:bookmarkStart w:id="25" w:name="_Toc166341363"/>
-      <w:bookmarkStart w:id="26" w:name="_Toc166428330"/>
+      <w:bookmarkStart w:id="25" w:name="_Toc166428330"/>
+      <w:bookmarkStart w:id="26" w:name="_Toc166341363"/>
       <w:r>
         <w:rPr/>
         <w:t>Version matricielle</w:t>
@@ -6949,8 +6823,8 @@
         <w:pStyle w:val="Heading2"/>
         <w:rPr/>
       </w:pPr>
-      <w:bookmarkStart w:id="27" w:name="_Toc166341364"/>
-      <w:bookmarkStart w:id="28" w:name="_Toc166428331"/>
+      <w:bookmarkStart w:id="27" w:name="_Toc166428331"/>
+      <w:bookmarkStart w:id="28" w:name="_Toc166341364"/>
       <w:r>
         <w:rPr/>
         <w:t>Documentation des liens entre éléments d’interface et fonctionnalités</w:t>
@@ -6972,8 +6846,8 @@
         <w:pStyle w:val="Heading3"/>
         <w:rPr/>
       </w:pPr>
-      <w:bookmarkStart w:id="29" w:name="_Toc166341365"/>
-      <w:bookmarkStart w:id="30" w:name="_Toc166428332"/>
+      <w:bookmarkStart w:id="29" w:name="_Toc166428332"/>
+      <w:bookmarkStart w:id="30" w:name="_Toc166341365"/>
       <w:r>
         <w:rPr/>
         <w:t>Boutons (QPushBouton) :</w:t>
@@ -7029,8 +6903,8 @@
         <w:pStyle w:val="Heading3"/>
         <w:rPr/>
       </w:pPr>
-      <w:bookmarkStart w:id="31" w:name="_Toc166341366"/>
-      <w:bookmarkStart w:id="32" w:name="_Toc166428333"/>
+      <w:bookmarkStart w:id="31" w:name="_Toc166428333"/>
+      <w:bookmarkStart w:id="32" w:name="_Toc166341366"/>
       <w:r>
         <w:rPr/>
         <w:t>Actions de la barre de menu (QMenuBar, QMenu et QAction) :</w:t>
@@ -7134,8 +7008,8 @@
           <w:bCs/>
         </w:rPr>
       </w:pPr>
-      <w:bookmarkStart w:id="33" w:name="_Toc166341367"/>
-      <w:bookmarkStart w:id="34" w:name="_Toc166428334"/>
+      <w:bookmarkStart w:id="33" w:name="_Toc166428334"/>
+      <w:bookmarkStart w:id="34" w:name="_Toc166341367"/>
       <w:r>
         <w:rPr>
           <w:b/>
@@ -7158,8 +7032,8 @@
         <w:pStyle w:val="Heading2"/>
         <w:rPr/>
       </w:pPr>
-      <w:bookmarkStart w:id="35" w:name="_Toc166341368"/>
-      <w:bookmarkStart w:id="36" w:name="_Toc166428335"/>
+      <w:bookmarkStart w:id="35" w:name="_Toc166428335"/>
+      <w:bookmarkStart w:id="36" w:name="_Toc166341368"/>
       <w:r>
         <w:rPr/>
         <w:t>Diagramme des classes UML</w:t>
@@ -7277,8 +7151,8 @@
         <w:spacing w:before="0" w:after="120"/>
         <w:rPr/>
       </w:pPr>
-      <w:bookmarkStart w:id="37" w:name="_Toc166341369"/>
-      <w:bookmarkStart w:id="38" w:name="_Toc166428336"/>
+      <w:bookmarkStart w:id="37" w:name="_Toc166428336"/>
+      <w:bookmarkStart w:id="38" w:name="_Toc166341369"/>
       <w:r>
         <w:rPr/>
         <w:t>Attributs et méthodes de chaque classe</w:t>
@@ -9148,8 +9022,8 @@
         <w:tblLook w:firstRow="0" w:noVBand="1" w:lastRow="0" w:firstColumn="0" w:lastColumn="0" w:noHBand="1" w:val="0600"/>
       </w:tblPr>
       <w:tblGrid>
-        <w:gridCol w:w="2791"/>
-        <w:gridCol w:w="6237"/>
+        <w:gridCol w:w="2790"/>
+        <w:gridCol w:w="6238"/>
       </w:tblGrid>
       <w:tr>
         <w:trPr>
@@ -9188,7 +9062,7 @@
         </w:trPr>
         <w:tc>
           <w:tcPr>
-            <w:tcW w:w="2791" w:type="dxa"/>
+            <w:tcW w:w="2790" w:type="dxa"/>
             <w:tcBorders>
               <w:top w:val="single" w:sz="8" w:space="0" w:color="000000"/>
               <w:left w:val="single" w:sz="8" w:space="0" w:color="000000"/>
@@ -9212,7 +9086,7 @@
         </w:tc>
         <w:tc>
           <w:tcPr>
-            <w:tcW w:w="6237" w:type="dxa"/>
+            <w:tcW w:w="6238" w:type="dxa"/>
             <w:tcBorders>
               <w:top w:val="single" w:sz="8" w:space="0" w:color="000000"/>
               <w:left w:val="single" w:sz="8" w:space="0" w:color="000000"/>
@@ -9242,7 +9116,7 @@
         </w:trPr>
         <w:tc>
           <w:tcPr>
-            <w:tcW w:w="2791" w:type="dxa"/>
+            <w:tcW w:w="2790" w:type="dxa"/>
             <w:tcBorders>
               <w:top w:val="single" w:sz="8" w:space="0" w:color="000000"/>
               <w:left w:val="single" w:sz="8" w:space="0" w:color="000000"/>
@@ -9270,7 +9144,7 @@
         </w:tc>
         <w:tc>
           <w:tcPr>
-            <w:tcW w:w="6237" w:type="dxa"/>
+            <w:tcW w:w="6238" w:type="dxa"/>
             <w:tcBorders>
               <w:top w:val="single" w:sz="8" w:space="0" w:color="000000"/>
               <w:left w:val="single" w:sz="8" w:space="0" w:color="000000"/>
@@ -9299,7 +9173,7 @@
         </w:trPr>
         <w:tc>
           <w:tcPr>
-            <w:tcW w:w="2791" w:type="dxa"/>
+            <w:tcW w:w="2790" w:type="dxa"/>
             <w:tcBorders>
               <w:top w:val="single" w:sz="8" w:space="0" w:color="000000"/>
               <w:left w:val="single" w:sz="8" w:space="0" w:color="000000"/>
@@ -9323,7 +9197,7 @@
         </w:tc>
         <w:tc>
           <w:tcPr>
-            <w:tcW w:w="6237" w:type="dxa"/>
+            <w:tcW w:w="6238" w:type="dxa"/>
             <w:tcBorders>
               <w:top w:val="single" w:sz="8" w:space="0" w:color="000000"/>
               <w:left w:val="single" w:sz="8" w:space="0" w:color="000000"/>
@@ -9352,7 +9226,7 @@
         </w:trPr>
         <w:tc>
           <w:tcPr>
-            <w:tcW w:w="2791" w:type="dxa"/>
+            <w:tcW w:w="2790" w:type="dxa"/>
             <w:tcBorders>
               <w:top w:val="single" w:sz="8" w:space="0" w:color="000000"/>
               <w:left w:val="single" w:sz="8" w:space="0" w:color="000000"/>
@@ -9376,7 +9250,7 @@
         </w:tc>
         <w:tc>
           <w:tcPr>
-            <w:tcW w:w="6237" w:type="dxa"/>
+            <w:tcW w:w="6238" w:type="dxa"/>
             <w:tcBorders>
               <w:top w:val="single" w:sz="8" w:space="0" w:color="000000"/>
               <w:left w:val="single" w:sz="8" w:space="0" w:color="000000"/>
@@ -9403,7 +9277,7 @@
         <w:trPr/>
         <w:tc>
           <w:tcPr>
-            <w:tcW w:w="2791" w:type="dxa"/>
+            <w:tcW w:w="2790" w:type="dxa"/>
             <w:tcBorders>
               <w:top w:val="single" w:sz="8" w:space="0" w:color="000000"/>
               <w:left w:val="single" w:sz="8" w:space="0" w:color="000000"/>
@@ -9427,7 +9301,7 @@
         </w:tc>
         <w:tc>
           <w:tcPr>
-            <w:tcW w:w="6237" w:type="dxa"/>
+            <w:tcW w:w="6238" w:type="dxa"/>
             <w:tcBorders>
               <w:top w:val="single" w:sz="8" w:space="0" w:color="000000"/>
               <w:left w:val="single" w:sz="8" w:space="0" w:color="000000"/>
@@ -9454,7 +9328,7 @@
         <w:trPr/>
         <w:tc>
           <w:tcPr>
-            <w:tcW w:w="2791" w:type="dxa"/>
+            <w:tcW w:w="2790" w:type="dxa"/>
             <w:tcBorders>
               <w:top w:val="single" w:sz="8" w:space="0" w:color="000000"/>
               <w:left w:val="single" w:sz="8" w:space="0" w:color="000000"/>
@@ -9478,7 +9352,7 @@
         </w:tc>
         <w:tc>
           <w:tcPr>
-            <w:tcW w:w="6237" w:type="dxa"/>
+            <w:tcW w:w="6238" w:type="dxa"/>
             <w:tcBorders>
               <w:top w:val="single" w:sz="8" w:space="0" w:color="000000"/>
               <w:left w:val="single" w:sz="8" w:space="0" w:color="000000"/>
@@ -9505,7 +9379,7 @@
         <w:trPr/>
         <w:tc>
           <w:tcPr>
-            <w:tcW w:w="2791" w:type="dxa"/>
+            <w:tcW w:w="2790" w:type="dxa"/>
             <w:tcBorders>
               <w:top w:val="single" w:sz="8" w:space="0" w:color="000000"/>
               <w:left w:val="single" w:sz="8" w:space="0" w:color="000000"/>
@@ -9529,7 +9403,7 @@
         </w:tc>
         <w:tc>
           <w:tcPr>
-            <w:tcW w:w="6237" w:type="dxa"/>
+            <w:tcW w:w="6238" w:type="dxa"/>
             <w:tcBorders>
               <w:top w:val="single" w:sz="8" w:space="0" w:color="000000"/>
               <w:left w:val="single" w:sz="8" w:space="0" w:color="000000"/>
@@ -9556,7 +9430,7 @@
         <w:trPr/>
         <w:tc>
           <w:tcPr>
-            <w:tcW w:w="2791" w:type="dxa"/>
+            <w:tcW w:w="2790" w:type="dxa"/>
             <w:tcBorders>
               <w:top w:val="single" w:sz="8" w:space="0" w:color="000000"/>
               <w:left w:val="single" w:sz="8" w:space="0" w:color="000000"/>
@@ -9580,7 +9454,7 @@
         </w:tc>
         <w:tc>
           <w:tcPr>
-            <w:tcW w:w="6237" w:type="dxa"/>
+            <w:tcW w:w="6238" w:type="dxa"/>
             <w:tcBorders>
               <w:top w:val="single" w:sz="8" w:space="0" w:color="000000"/>
               <w:left w:val="single" w:sz="8" w:space="0" w:color="000000"/>
@@ -9607,7 +9481,7 @@
         <w:trPr/>
         <w:tc>
           <w:tcPr>
-            <w:tcW w:w="2791" w:type="dxa"/>
+            <w:tcW w:w="2790" w:type="dxa"/>
             <w:tcBorders>
               <w:top w:val="single" w:sz="8" w:space="0" w:color="000000"/>
               <w:left w:val="single" w:sz="8" w:space="0" w:color="000000"/>
@@ -9631,7 +9505,7 @@
         </w:tc>
         <w:tc>
           <w:tcPr>
-            <w:tcW w:w="6237" w:type="dxa"/>
+            <w:tcW w:w="6238" w:type="dxa"/>
             <w:tcBorders>
               <w:top w:val="single" w:sz="8" w:space="0" w:color="000000"/>
               <w:left w:val="single" w:sz="8" w:space="0" w:color="000000"/>
@@ -9658,7 +9532,7 @@
         <w:trPr/>
         <w:tc>
           <w:tcPr>
-            <w:tcW w:w="2791" w:type="dxa"/>
+            <w:tcW w:w="2790" w:type="dxa"/>
             <w:tcBorders>
               <w:top w:val="single" w:sz="8" w:space="0" w:color="000000"/>
               <w:left w:val="single" w:sz="8" w:space="0" w:color="000000"/>
@@ -9682,7 +9556,7 @@
         </w:tc>
         <w:tc>
           <w:tcPr>
-            <w:tcW w:w="6237" w:type="dxa"/>
+            <w:tcW w:w="6238" w:type="dxa"/>
             <w:tcBorders>
               <w:top w:val="single" w:sz="8" w:space="0" w:color="000000"/>
               <w:left w:val="single" w:sz="8" w:space="0" w:color="000000"/>
@@ -9709,7 +9583,7 @@
         <w:trPr/>
         <w:tc>
           <w:tcPr>
-            <w:tcW w:w="2791" w:type="dxa"/>
+            <w:tcW w:w="2790" w:type="dxa"/>
             <w:tcBorders>
               <w:top w:val="single" w:sz="8" w:space="0" w:color="000000"/>
               <w:left w:val="single" w:sz="8" w:space="0" w:color="000000"/>
@@ -9733,7 +9607,7 @@
         </w:tc>
         <w:tc>
           <w:tcPr>
-            <w:tcW w:w="6237" w:type="dxa"/>
+            <w:tcW w:w="6238" w:type="dxa"/>
             <w:tcBorders>
               <w:top w:val="single" w:sz="8" w:space="0" w:color="000000"/>
               <w:left w:val="single" w:sz="8" w:space="0" w:color="000000"/>
@@ -9760,7 +9634,7 @@
         <w:trPr/>
         <w:tc>
           <w:tcPr>
-            <w:tcW w:w="2791" w:type="dxa"/>
+            <w:tcW w:w="2790" w:type="dxa"/>
             <w:tcBorders>
               <w:top w:val="single" w:sz="8" w:space="0" w:color="000000"/>
               <w:left w:val="single" w:sz="8" w:space="0" w:color="000000"/>
@@ -9784,7 +9658,7 @@
         </w:tc>
         <w:tc>
           <w:tcPr>
-            <w:tcW w:w="6237" w:type="dxa"/>
+            <w:tcW w:w="6238" w:type="dxa"/>
             <w:tcBorders>
               <w:top w:val="single" w:sz="8" w:space="0" w:color="000000"/>
               <w:left w:val="single" w:sz="8" w:space="0" w:color="000000"/>
@@ -12343,8 +12217,8 @@
       </w:tblPr>
       <w:tblGrid>
         <w:gridCol w:w="2650"/>
-        <w:gridCol w:w="2409"/>
-        <w:gridCol w:w="3970"/>
+        <w:gridCol w:w="2408"/>
+        <w:gridCol w:w="3971"/>
       </w:tblGrid>
       <w:tr>
         <w:trPr>
@@ -12405,7 +12279,7 @@
         </w:tc>
         <w:tc>
           <w:tcPr>
-            <w:tcW w:w="2409" w:type="dxa"/>
+            <w:tcW w:w="2408" w:type="dxa"/>
             <w:tcBorders>
               <w:top w:val="single" w:sz="8" w:space="0" w:color="000000"/>
               <w:left w:val="single" w:sz="8" w:space="0" w:color="000000"/>
@@ -12429,7 +12303,7 @@
         </w:tc>
         <w:tc>
           <w:tcPr>
-            <w:tcW w:w="3970" w:type="dxa"/>
+            <w:tcW w:w="3971" w:type="dxa"/>
             <w:tcBorders>
               <w:top w:val="single" w:sz="8" w:space="0" w:color="000000"/>
               <w:left w:val="single" w:sz="8" w:space="0" w:color="000000"/>
@@ -12480,7 +12354,7 @@
         </w:tc>
         <w:tc>
           <w:tcPr>
-            <w:tcW w:w="2409" w:type="dxa"/>
+            <w:tcW w:w="2408" w:type="dxa"/>
             <w:tcBorders>
               <w:top w:val="single" w:sz="8" w:space="0" w:color="000000"/>
               <w:left w:val="single" w:sz="8" w:space="0" w:color="000000"/>
@@ -12504,7 +12378,7 @@
         </w:tc>
         <w:tc>
           <w:tcPr>
-            <w:tcW w:w="3970" w:type="dxa"/>
+            <w:tcW w:w="3971" w:type="dxa"/>
             <w:tcBorders>
               <w:top w:val="single" w:sz="8" w:space="0" w:color="000000"/>
               <w:left w:val="single" w:sz="8" w:space="0" w:color="000000"/>
@@ -12555,7 +12429,7 @@
         </w:tc>
         <w:tc>
           <w:tcPr>
-            <w:tcW w:w="2409" w:type="dxa"/>
+            <w:tcW w:w="2408" w:type="dxa"/>
             <w:tcBorders>
               <w:top w:val="single" w:sz="8" w:space="0" w:color="000000"/>
               <w:left w:val="single" w:sz="8" w:space="0" w:color="000000"/>
@@ -12579,7 +12453,7 @@
         </w:tc>
         <w:tc>
           <w:tcPr>
-            <w:tcW w:w="3970" w:type="dxa"/>
+            <w:tcW w:w="3971" w:type="dxa"/>
             <w:tcBorders>
               <w:top w:val="single" w:sz="8" w:space="0" w:color="000000"/>
               <w:left w:val="single" w:sz="8" w:space="0" w:color="000000"/>
@@ -12630,7 +12504,7 @@
         </w:tc>
         <w:tc>
           <w:tcPr>
-            <w:tcW w:w="2409" w:type="dxa"/>
+            <w:tcW w:w="2408" w:type="dxa"/>
             <w:tcBorders>
               <w:top w:val="single" w:sz="8" w:space="0" w:color="000000"/>
               <w:left w:val="single" w:sz="8" w:space="0" w:color="000000"/>
@@ -12654,7 +12528,7 @@
         </w:tc>
         <w:tc>
           <w:tcPr>
-            <w:tcW w:w="3970" w:type="dxa"/>
+            <w:tcW w:w="3971" w:type="dxa"/>
             <w:tcBorders>
               <w:top w:val="single" w:sz="8" w:space="0" w:color="000000"/>
               <w:left w:val="single" w:sz="8" w:space="0" w:color="000000"/>
@@ -12705,7 +12579,7 @@
         </w:tc>
         <w:tc>
           <w:tcPr>
-            <w:tcW w:w="2409" w:type="dxa"/>
+            <w:tcW w:w="2408" w:type="dxa"/>
             <w:tcBorders>
               <w:top w:val="single" w:sz="8" w:space="0" w:color="000000"/>
               <w:left w:val="single" w:sz="8" w:space="0" w:color="000000"/>
@@ -12729,7 +12603,7 @@
         </w:tc>
         <w:tc>
           <w:tcPr>
-            <w:tcW w:w="3970" w:type="dxa"/>
+            <w:tcW w:w="3971" w:type="dxa"/>
             <w:tcBorders>
               <w:top w:val="single" w:sz="8" w:space="0" w:color="000000"/>
               <w:left w:val="single" w:sz="8" w:space="0" w:color="000000"/>
@@ -12780,7 +12654,7 @@
         </w:tc>
         <w:tc>
           <w:tcPr>
-            <w:tcW w:w="2409" w:type="dxa"/>
+            <w:tcW w:w="2408" w:type="dxa"/>
             <w:tcBorders>
               <w:top w:val="single" w:sz="8" w:space="0" w:color="000000"/>
               <w:left w:val="single" w:sz="8" w:space="0" w:color="000000"/>
@@ -12804,7 +12678,7 @@
         </w:tc>
         <w:tc>
           <w:tcPr>
-            <w:tcW w:w="3970" w:type="dxa"/>
+            <w:tcW w:w="3971" w:type="dxa"/>
             <w:tcBorders>
               <w:top w:val="single" w:sz="8" w:space="0" w:color="000000"/>
               <w:left w:val="single" w:sz="8" w:space="0" w:color="000000"/>
@@ -12855,7 +12729,7 @@
         </w:tc>
         <w:tc>
           <w:tcPr>
-            <w:tcW w:w="2409" w:type="dxa"/>
+            <w:tcW w:w="2408" w:type="dxa"/>
             <w:tcBorders>
               <w:top w:val="single" w:sz="8" w:space="0" w:color="000000"/>
               <w:left w:val="single" w:sz="8" w:space="0" w:color="000000"/>
@@ -12879,7 +12753,7 @@
         </w:tc>
         <w:tc>
           <w:tcPr>
-            <w:tcW w:w="3970" w:type="dxa"/>
+            <w:tcW w:w="3971" w:type="dxa"/>
             <w:tcBorders>
               <w:top w:val="single" w:sz="8" w:space="0" w:color="000000"/>
               <w:left w:val="single" w:sz="8" w:space="0" w:color="000000"/>
@@ -12930,7 +12804,7 @@
         </w:tc>
         <w:tc>
           <w:tcPr>
-            <w:tcW w:w="2409" w:type="dxa"/>
+            <w:tcW w:w="2408" w:type="dxa"/>
             <w:tcBorders>
               <w:top w:val="single" w:sz="8" w:space="0" w:color="000000"/>
               <w:left w:val="single" w:sz="8" w:space="0" w:color="000000"/>
@@ -12954,7 +12828,7 @@
         </w:tc>
         <w:tc>
           <w:tcPr>
-            <w:tcW w:w="3970" w:type="dxa"/>
+            <w:tcW w:w="3971" w:type="dxa"/>
             <w:tcBorders>
               <w:top w:val="single" w:sz="8" w:space="0" w:color="000000"/>
               <w:left w:val="single" w:sz="8" w:space="0" w:color="000000"/>
@@ -15126,28 +15000,14 @@
           <w:bCs/>
         </w:rPr>
       </w:pPr>
-      <w:bookmarkStart w:id="45" w:name="_Toc166341367_Copie_1"/>
-      <w:bookmarkStart w:id="46" w:name="_Toc166428334_Copie_1"/>
+      <w:bookmarkStart w:id="45" w:name="_Toc166428334_Copie_1"/>
+      <w:bookmarkStart w:id="46" w:name="_Toc166341367_Copie_1"/>
       <w:r>
         <w:rPr>
           <w:b/>
           <w:bCs/>
         </w:rPr>
-        <w:t xml:space="preserve">Version </w:t>
-      </w:r>
-      <w:r>
-        <w:rPr>
-          <w:b/>
-          <w:bCs/>
-        </w:rPr>
-        <w:t>3</w:t>
-      </w:r>
-      <w:r>
-        <w:rPr>
-          <w:b/>
-          <w:bCs/>
-        </w:rPr>
-        <w:t xml:space="preserve"> MVP :</w:t>
+        <w:t>Version 3 MVP :</w:t>
       </w:r>
       <w:bookmarkEnd w:id="45"/>
       <w:bookmarkEnd w:id="46"/>
@@ -15164,8 +15024,8 @@
         <w:pStyle w:val="Heading2"/>
         <w:rPr/>
       </w:pPr>
-      <w:bookmarkStart w:id="47" w:name="_Toc166341368_Copie_1"/>
-      <w:bookmarkStart w:id="48" w:name="_Toc166428335_Copie_1"/>
+      <w:bookmarkStart w:id="47" w:name="_Toc166428335_Copie_1"/>
+      <w:bookmarkStart w:id="48" w:name="_Toc166341368_Copie_1"/>
       <w:r>
         <w:rPr/>
         <w:t>Diagramme des classes UML</w:t>
@@ -15283,8 +15143,8 @@
         <w:spacing w:before="0" w:after="120"/>
         <w:rPr/>
       </w:pPr>
-      <w:bookmarkStart w:id="49" w:name="_Toc166341369_Copie_1"/>
-      <w:bookmarkStart w:id="50" w:name="_Toc166428336_Copie_1"/>
+      <w:bookmarkStart w:id="49" w:name="_Toc166428336_Copie_1"/>
+      <w:bookmarkStart w:id="50" w:name="_Toc166341369_Copie_1"/>
       <w:r>
         <w:rPr/>
         <w:t>Attributs et méthodes de chaque classe</w:t>
@@ -15506,11 +15366,7 @@
             </w:pPr>
             <w:r>
               <w:rPr/>
-              <w:t xml:space="preserve">Pointeur vers l'interface utilisateur de la fenêtre </w:t>
-            </w:r>
-            <w:r>
-              <w:rPr/>
-              <w:t>apropos</w:t>
+              <w:t>Pointeur vers l'interface utilisateur de la fenêtre apropos</w:t>
             </w:r>
           </w:p>
         </w:tc>
@@ -15661,15 +15517,7 @@
             </w:pPr>
             <w:r>
               <w:rPr/>
-              <w:t>~</w:t>
-            </w:r>
-            <w:r>
-              <w:rPr/>
-              <w:t>apropos</w:t>
-            </w:r>
-            <w:r>
-              <w:rPr/>
-              <w:t>()</w:t>
+              <w:t>~apropos()</w:t>
             </w:r>
           </w:p>
         </w:tc>
@@ -15693,11 +15541,7 @@
             </w:pPr>
             <w:r>
               <w:rPr/>
-              <w:t>Destructeur d</w:t>
-            </w:r>
-            <w:r>
-              <w:rPr/>
-              <w:t>e apropos</w:t>
+              <w:t>Destructeur de apropos</w:t>
             </w:r>
           </w:p>
         </w:tc>
@@ -16114,11 +15958,7 @@
             </w:pPr>
             <w:r>
               <w:rPr/>
-              <w:t>image</w:t>
-            </w:r>
-            <w:r>
-              <w:rPr/>
-              <w:t>s</w:t>
+              <w:t>images</w:t>
             </w:r>
           </w:p>
         </w:tc>
@@ -16941,15 +16781,7 @@
             </w:pPr>
             <w:r>
               <w:rPr/>
-              <w:t>setVitesseDefilement(</w:t>
-            </w:r>
-            <w:r>
-              <w:rPr/>
-              <w:t>unsigned int</w:t>
-            </w:r>
-            <w:r>
-              <w:rPr/>
-              <w:t>)</w:t>
+              <w:t>setVitesseDefilement(unsigned int)</w:t>
             </w:r>
           </w:p>
         </w:tc>
@@ -17000,15 +16832,7 @@
             </w:pPr>
             <w:r>
               <w:rPr/>
-              <w:t>setImages(</w:t>
-            </w:r>
-            <w:r>
-              <w:rPr/>
-              <w:t>ImagesDiaporama&amp;</w:t>
-            </w:r>
-            <w:r>
-              <w:rPr/>
-              <w:t>)</w:t>
+              <w:t>setImages(ImagesDiaporama&amp;)</w:t>
             </w:r>
           </w:p>
         </w:tc>
@@ -17773,8 +17597,8 @@
         <w:tblLook w:firstRow="0" w:noVBand="1" w:lastRow="0" w:firstColumn="0" w:lastColumn="0" w:noHBand="1" w:val="0600"/>
       </w:tblPr>
       <w:tblGrid>
-        <w:gridCol w:w="2791"/>
-        <w:gridCol w:w="6237"/>
+        <w:gridCol w:w="2790"/>
+        <w:gridCol w:w="6238"/>
       </w:tblGrid>
       <w:tr>
         <w:trPr>
@@ -17813,7 +17637,7 @@
         </w:trPr>
         <w:tc>
           <w:tcPr>
-            <w:tcW w:w="2791" w:type="dxa"/>
+            <w:tcW w:w="2790" w:type="dxa"/>
             <w:tcBorders>
               <w:top w:val="single" w:sz="8" w:space="0" w:color="000000"/>
               <w:left w:val="single" w:sz="8" w:space="0" w:color="000000"/>
@@ -17837,7 +17661,7 @@
         </w:tc>
         <w:tc>
           <w:tcPr>
-            <w:tcW w:w="6237" w:type="dxa"/>
+            <w:tcW w:w="6238" w:type="dxa"/>
             <w:tcBorders>
               <w:top w:val="single" w:sz="8" w:space="0" w:color="000000"/>
               <w:left w:val="single" w:sz="8" w:space="0" w:color="000000"/>
@@ -17867,7 +17691,7 @@
         </w:trPr>
         <w:tc>
           <w:tcPr>
-            <w:tcW w:w="2791" w:type="dxa"/>
+            <w:tcW w:w="2790" w:type="dxa"/>
             <w:tcBorders>
               <w:top w:val="single" w:sz="8" w:space="0" w:color="000000"/>
               <w:left w:val="single" w:sz="8" w:space="0" w:color="000000"/>
@@ -17895,7 +17719,7 @@
         </w:tc>
         <w:tc>
           <w:tcPr>
-            <w:tcW w:w="6237" w:type="dxa"/>
+            <w:tcW w:w="6238" w:type="dxa"/>
             <w:tcBorders>
               <w:top w:val="single" w:sz="8" w:space="0" w:color="000000"/>
               <w:left w:val="single" w:sz="8" w:space="0" w:color="000000"/>
@@ -17924,7 +17748,7 @@
         </w:trPr>
         <w:tc>
           <w:tcPr>
-            <w:tcW w:w="2791" w:type="dxa"/>
+            <w:tcW w:w="2790" w:type="dxa"/>
             <w:tcBorders>
               <w:top w:val="single" w:sz="8" w:space="0" w:color="000000"/>
               <w:left w:val="single" w:sz="8" w:space="0" w:color="000000"/>
@@ -17948,7 +17772,7 @@
         </w:tc>
         <w:tc>
           <w:tcPr>
-            <w:tcW w:w="6237" w:type="dxa"/>
+            <w:tcW w:w="6238" w:type="dxa"/>
             <w:tcBorders>
               <w:top w:val="single" w:sz="8" w:space="0" w:color="000000"/>
               <w:left w:val="single" w:sz="8" w:space="0" w:color="000000"/>
@@ -17977,7 +17801,7 @@
         </w:trPr>
         <w:tc>
           <w:tcPr>
-            <w:tcW w:w="2791" w:type="dxa"/>
+            <w:tcW w:w="2790" w:type="dxa"/>
             <w:tcBorders>
               <w:top w:val="single" w:sz="8" w:space="0" w:color="000000"/>
               <w:left w:val="single" w:sz="8" w:space="0" w:color="000000"/>
@@ -18001,7 +17825,7 @@
         </w:tc>
         <w:tc>
           <w:tcPr>
-            <w:tcW w:w="6237" w:type="dxa"/>
+            <w:tcW w:w="6238" w:type="dxa"/>
             <w:tcBorders>
               <w:top w:val="single" w:sz="8" w:space="0" w:color="000000"/>
               <w:left w:val="single" w:sz="8" w:space="0" w:color="000000"/>
@@ -18028,7 +17852,7 @@
         <w:trPr/>
         <w:tc>
           <w:tcPr>
-            <w:tcW w:w="2791" w:type="dxa"/>
+            <w:tcW w:w="2790" w:type="dxa"/>
             <w:tcBorders>
               <w:top w:val="single" w:sz="8" w:space="0" w:color="000000"/>
               <w:left w:val="single" w:sz="8" w:space="0" w:color="000000"/>
@@ -18052,7 +17876,7 @@
         </w:tc>
         <w:tc>
           <w:tcPr>
-            <w:tcW w:w="6237" w:type="dxa"/>
+            <w:tcW w:w="6238" w:type="dxa"/>
             <w:tcBorders>
               <w:top w:val="single" w:sz="8" w:space="0" w:color="000000"/>
               <w:left w:val="single" w:sz="8" w:space="0" w:color="000000"/>
@@ -18079,7 +17903,7 @@
         <w:trPr/>
         <w:tc>
           <w:tcPr>
-            <w:tcW w:w="2791" w:type="dxa"/>
+            <w:tcW w:w="2790" w:type="dxa"/>
             <w:tcBorders>
               <w:top w:val="single" w:sz="8" w:space="0" w:color="000000"/>
               <w:left w:val="single" w:sz="8" w:space="0" w:color="000000"/>
@@ -18103,7 +17927,7 @@
         </w:tc>
         <w:tc>
           <w:tcPr>
-            <w:tcW w:w="6237" w:type="dxa"/>
+            <w:tcW w:w="6238" w:type="dxa"/>
             <w:tcBorders>
               <w:top w:val="single" w:sz="8" w:space="0" w:color="000000"/>
               <w:left w:val="single" w:sz="8" w:space="0" w:color="000000"/>
@@ -18130,7 +17954,7 @@
         <w:trPr/>
         <w:tc>
           <w:tcPr>
-            <w:tcW w:w="2791" w:type="dxa"/>
+            <w:tcW w:w="2790" w:type="dxa"/>
             <w:tcBorders>
               <w:top w:val="single" w:sz="8" w:space="0" w:color="000000"/>
               <w:left w:val="single" w:sz="8" w:space="0" w:color="000000"/>
@@ -18154,7 +17978,7 @@
         </w:tc>
         <w:tc>
           <w:tcPr>
-            <w:tcW w:w="6237" w:type="dxa"/>
+            <w:tcW w:w="6238" w:type="dxa"/>
             <w:tcBorders>
               <w:top w:val="single" w:sz="8" w:space="0" w:color="000000"/>
               <w:left w:val="single" w:sz="8" w:space="0" w:color="000000"/>
@@ -18181,7 +18005,7 @@
         <w:trPr/>
         <w:tc>
           <w:tcPr>
-            <w:tcW w:w="2791" w:type="dxa"/>
+            <w:tcW w:w="2790" w:type="dxa"/>
             <w:tcBorders>
               <w:top w:val="single" w:sz="8" w:space="0" w:color="000000"/>
               <w:left w:val="single" w:sz="8" w:space="0" w:color="000000"/>
@@ -18205,7 +18029,7 @@
         </w:tc>
         <w:tc>
           <w:tcPr>
-            <w:tcW w:w="6237" w:type="dxa"/>
+            <w:tcW w:w="6238" w:type="dxa"/>
             <w:tcBorders>
               <w:top w:val="single" w:sz="8" w:space="0" w:color="000000"/>
               <w:left w:val="single" w:sz="8" w:space="0" w:color="000000"/>
@@ -18232,39 +18056,31 @@
         <w:trPr/>
         <w:tc>
           <w:tcPr>
-            <w:tcW w:w="2791" w:type="dxa"/>
-            <w:tcBorders>
-              <w:top w:val="single" w:sz="8" w:space="0" w:color="000000"/>
-              <w:left w:val="single" w:sz="8" w:space="0" w:color="000000"/>
-              <w:bottom w:val="single" w:sz="8" w:space="0" w:color="000000"/>
-              <w:right w:val="single" w:sz="8" w:space="0" w:color="000000"/>
-            </w:tcBorders>
-            <w:shd w:color="auto" w:fill="auto" w:val="clear"/>
-          </w:tcPr>
-          <w:p>
-            <w:pPr>
-              <w:pStyle w:val="Normal"/>
-              <w:widowControl w:val="false"/>
-              <w:spacing w:lineRule="auto" w:line="240"/>
-              <w:rPr/>
-            </w:pPr>
-            <w:r>
-              <w:rPr/>
-              <w:t>setRangDansDiaporama(</w:t>
-            </w:r>
-            <w:r>
-              <w:rPr/>
-              <w:t>unsigned int</w:t>
-            </w:r>
-            <w:r>
-              <w:rPr/>
-              <w:t>)</w:t>
-            </w:r>
-          </w:p>
-        </w:tc>
-        <w:tc>
-          <w:tcPr>
-            <w:tcW w:w="6237" w:type="dxa"/>
+            <w:tcW w:w="2790" w:type="dxa"/>
+            <w:tcBorders>
+              <w:top w:val="single" w:sz="8" w:space="0" w:color="000000"/>
+              <w:left w:val="single" w:sz="8" w:space="0" w:color="000000"/>
+              <w:bottom w:val="single" w:sz="8" w:space="0" w:color="000000"/>
+              <w:right w:val="single" w:sz="8" w:space="0" w:color="000000"/>
+            </w:tcBorders>
+            <w:shd w:color="auto" w:fill="auto" w:val="clear"/>
+          </w:tcPr>
+          <w:p>
+            <w:pPr>
+              <w:pStyle w:val="Normal"/>
+              <w:widowControl w:val="false"/>
+              <w:spacing w:lineRule="auto" w:line="240"/>
+              <w:rPr/>
+            </w:pPr>
+            <w:r>
+              <w:rPr/>
+              <w:t>setRangDansDiaporama(unsigned int)</w:t>
+            </w:r>
+          </w:p>
+        </w:tc>
+        <w:tc>
+          <w:tcPr>
+            <w:tcW w:w="6238" w:type="dxa"/>
             <w:tcBorders>
               <w:top w:val="single" w:sz="8" w:space="0" w:color="000000"/>
               <w:left w:val="single" w:sz="8" w:space="0" w:color="000000"/>
@@ -18291,39 +18107,31 @@
         <w:trPr/>
         <w:tc>
           <w:tcPr>
-            <w:tcW w:w="2791" w:type="dxa"/>
-            <w:tcBorders>
-              <w:top w:val="single" w:sz="8" w:space="0" w:color="000000"/>
-              <w:left w:val="single" w:sz="8" w:space="0" w:color="000000"/>
-              <w:bottom w:val="single" w:sz="8" w:space="0" w:color="000000"/>
-              <w:right w:val="single" w:sz="8" w:space="0" w:color="000000"/>
-            </w:tcBorders>
-            <w:shd w:color="auto" w:fill="auto" w:val="clear"/>
-          </w:tcPr>
-          <w:p>
-            <w:pPr>
-              <w:pStyle w:val="Normal"/>
-              <w:widowControl w:val="false"/>
-              <w:spacing w:lineRule="auto" w:line="240"/>
-              <w:rPr/>
-            </w:pPr>
-            <w:r>
-              <w:rPr/>
-              <w:t>setTitre(st</w:t>
-            </w:r>
-            <w:r>
-              <w:rPr/>
-              <w:t>r</w:t>
-            </w:r>
-            <w:r>
-              <w:rPr/>
-              <w:t>ing)</w:t>
-            </w:r>
-          </w:p>
-        </w:tc>
-        <w:tc>
-          <w:tcPr>
-            <w:tcW w:w="6237" w:type="dxa"/>
+            <w:tcW w:w="2790" w:type="dxa"/>
+            <w:tcBorders>
+              <w:top w:val="single" w:sz="8" w:space="0" w:color="000000"/>
+              <w:left w:val="single" w:sz="8" w:space="0" w:color="000000"/>
+              <w:bottom w:val="single" w:sz="8" w:space="0" w:color="000000"/>
+              <w:right w:val="single" w:sz="8" w:space="0" w:color="000000"/>
+            </w:tcBorders>
+            <w:shd w:color="auto" w:fill="auto" w:val="clear"/>
+          </w:tcPr>
+          <w:p>
+            <w:pPr>
+              <w:pStyle w:val="Normal"/>
+              <w:widowControl w:val="false"/>
+              <w:spacing w:lineRule="auto" w:line="240"/>
+              <w:rPr/>
+            </w:pPr>
+            <w:r>
+              <w:rPr/>
+              <w:t>setTitre(string)</w:t>
+            </w:r>
+          </w:p>
+        </w:tc>
+        <w:tc>
+          <w:tcPr>
+            <w:tcW w:w="6238" w:type="dxa"/>
             <w:tcBorders>
               <w:top w:val="single" w:sz="8" w:space="0" w:color="000000"/>
               <w:left w:val="single" w:sz="8" w:space="0" w:color="000000"/>
@@ -18350,39 +18158,31 @@
         <w:trPr/>
         <w:tc>
           <w:tcPr>
-            <w:tcW w:w="2791" w:type="dxa"/>
-            <w:tcBorders>
-              <w:top w:val="single" w:sz="8" w:space="0" w:color="000000"/>
-              <w:left w:val="single" w:sz="8" w:space="0" w:color="000000"/>
-              <w:bottom w:val="single" w:sz="8" w:space="0" w:color="000000"/>
-              <w:right w:val="single" w:sz="8" w:space="0" w:color="000000"/>
-            </w:tcBorders>
-            <w:shd w:color="auto" w:fill="auto" w:val="clear"/>
-          </w:tcPr>
-          <w:p>
-            <w:pPr>
-              <w:pStyle w:val="Normal"/>
-              <w:widowControl w:val="false"/>
-              <w:spacing w:lineRule="auto" w:line="240"/>
-              <w:rPr/>
-            </w:pPr>
-            <w:r>
-              <w:rPr/>
-              <w:t>setCategorie(st</w:t>
-            </w:r>
-            <w:r>
-              <w:rPr/>
-              <w:t>r</w:t>
-            </w:r>
-            <w:r>
-              <w:rPr/>
-              <w:t>ing)</w:t>
-            </w:r>
-          </w:p>
-        </w:tc>
-        <w:tc>
-          <w:tcPr>
-            <w:tcW w:w="6237" w:type="dxa"/>
+            <w:tcW w:w="2790" w:type="dxa"/>
+            <w:tcBorders>
+              <w:top w:val="single" w:sz="8" w:space="0" w:color="000000"/>
+              <w:left w:val="single" w:sz="8" w:space="0" w:color="000000"/>
+              <w:bottom w:val="single" w:sz="8" w:space="0" w:color="000000"/>
+              <w:right w:val="single" w:sz="8" w:space="0" w:color="000000"/>
+            </w:tcBorders>
+            <w:shd w:color="auto" w:fill="auto" w:val="clear"/>
+          </w:tcPr>
+          <w:p>
+            <w:pPr>
+              <w:pStyle w:val="Normal"/>
+              <w:widowControl w:val="false"/>
+              <w:spacing w:lineRule="auto" w:line="240"/>
+              <w:rPr/>
+            </w:pPr>
+            <w:r>
+              <w:rPr/>
+              <w:t>setCategorie(string)</w:t>
+            </w:r>
+          </w:p>
+        </w:tc>
+        <w:tc>
+          <w:tcPr>
+            <w:tcW w:w="6238" w:type="dxa"/>
             <w:tcBorders>
               <w:top w:val="single" w:sz="8" w:space="0" w:color="000000"/>
               <w:left w:val="single" w:sz="8" w:space="0" w:color="000000"/>
@@ -18409,39 +18209,31 @@
         <w:trPr/>
         <w:tc>
           <w:tcPr>
-            <w:tcW w:w="2791" w:type="dxa"/>
-            <w:tcBorders>
-              <w:top w:val="single" w:sz="8" w:space="0" w:color="000000"/>
-              <w:left w:val="single" w:sz="8" w:space="0" w:color="000000"/>
-              <w:bottom w:val="single" w:sz="8" w:space="0" w:color="000000"/>
-              <w:right w:val="single" w:sz="8" w:space="0" w:color="000000"/>
-            </w:tcBorders>
-            <w:shd w:color="auto" w:fill="auto" w:val="clear"/>
-          </w:tcPr>
-          <w:p>
-            <w:pPr>
-              <w:pStyle w:val="Normal"/>
-              <w:widowControl w:val="false"/>
-              <w:spacing w:lineRule="auto" w:line="240"/>
-              <w:rPr/>
-            </w:pPr>
-            <w:r>
-              <w:rPr/>
-              <w:t>setChemin(st</w:t>
-            </w:r>
-            <w:r>
-              <w:rPr/>
-              <w:t>r</w:t>
-            </w:r>
-            <w:r>
-              <w:rPr/>
-              <w:t>ing)</w:t>
-            </w:r>
-          </w:p>
-        </w:tc>
-        <w:tc>
-          <w:tcPr>
-            <w:tcW w:w="6237" w:type="dxa"/>
+            <w:tcW w:w="2790" w:type="dxa"/>
+            <w:tcBorders>
+              <w:top w:val="single" w:sz="8" w:space="0" w:color="000000"/>
+              <w:left w:val="single" w:sz="8" w:space="0" w:color="000000"/>
+              <w:bottom w:val="single" w:sz="8" w:space="0" w:color="000000"/>
+              <w:right w:val="single" w:sz="8" w:space="0" w:color="000000"/>
+            </w:tcBorders>
+            <w:shd w:color="auto" w:fill="auto" w:val="clear"/>
+          </w:tcPr>
+          <w:p>
+            <w:pPr>
+              <w:pStyle w:val="Normal"/>
+              <w:widowControl w:val="false"/>
+              <w:spacing w:lineRule="auto" w:line="240"/>
+              <w:rPr/>
+            </w:pPr>
+            <w:r>
+              <w:rPr/>
+              <w:t>setChemin(string)</w:t>
+            </w:r>
+          </w:p>
+        </w:tc>
+        <w:tc>
+          <w:tcPr>
+            <w:tcW w:w="6238" w:type="dxa"/>
             <w:tcBorders>
               <w:top w:val="single" w:sz="8" w:space="0" w:color="000000"/>
               <w:left w:val="single" w:sz="8" w:space="0" w:color="000000"/>
@@ -18691,11 +18483,7 @@
             </w:pPr>
             <w:r>
               <w:rPr/>
-              <w:t xml:space="preserve">Identifiant du diaporama courant </w:t>
-            </w:r>
-            <w:r>
-              <w:rPr/>
-              <w:t>en BDD</w:t>
+              <w:t>Identifiant du diaporama courant en BDD</w:t>
             </w:r>
           </w:p>
         </w:tc>
@@ -18770,11 +18558,7 @@
             </w:pPr>
             <w:r>
               <w:rPr/>
-              <w:t xml:space="preserve">Position de l'image courante </w:t>
-            </w:r>
-            <w:r>
-              <w:rPr/>
-              <w:t>dans le diaporama</w:t>
+              <w:t>Position de l'image courante dans le diaporama</w:t>
             </w:r>
           </w:p>
         </w:tc>
@@ -18825,11 +18609,7 @@
             </w:pPr>
             <w:r>
               <w:rPr/>
-              <w:t>D</w:t>
-            </w:r>
-            <w:r>
-              <w:rPr/>
-              <w:t>iaporama</w:t>
+              <w:t>Diaporama</w:t>
             </w:r>
           </w:p>
         </w:tc>
@@ -19433,11 +19213,7 @@
             </w:pPr>
             <w:r>
               <w:rPr/>
-              <w:t>A</w:t>
-            </w:r>
-            <w:r>
-              <w:rPr/>
-              <w:t>ffiche les informations sur lecteur + éventuellement diaporama et image courante</w:t>
+              <w:t>Affiche les informations sur lecteur + éventuellement diaporama et image courante</w:t>
             </w:r>
           </w:p>
         </w:tc>
@@ -20455,15 +20231,7 @@
             </w:pPr>
             <w:r>
               <w:rPr/>
-              <w:t>setPresentation(</w:t>
-            </w:r>
-            <w:r>
-              <w:rPr/>
-              <w:t>Presentation*</w:t>
-            </w:r>
-            <w:r>
-              <w:rPr/>
-              <w:t>)</w:t>
+              <w:t>setPresentation(Presentation*)</w:t>
             </w:r>
           </w:p>
         </w:tc>
@@ -20588,23 +20356,7 @@
             </w:pPr>
             <w:r>
               <w:rPr/>
-              <w:t>Slot qui demande d'avancer dans le diaporama (</w:t>
-            </w:r>
-            <w:r>
-              <w:rPr/>
-              <w:t xml:space="preserve">exécute </w:t>
-            </w:r>
-            <w:r>
-              <w:rPr/>
-              <w:t>demanderAvancer</w:t>
-            </w:r>
-            <w:r>
-              <w:rPr/>
-              <w:t>() de Presentation</w:t>
-            </w:r>
-            <w:r>
-              <w:rPr/>
-              <w:t>)</w:t>
+              <w:t>Slot qui demande d'avancer dans le diaporama (exécute demanderAvancer() de Presentation)</w:t>
             </w:r>
           </w:p>
         </w:tc>
@@ -20655,15 +20407,7 @@
             </w:pPr>
             <w:r>
               <w:rPr/>
-              <w:t>Slot qui demande de reculer dans le diaporama (</w:t>
-            </w:r>
-            <w:r>
-              <w:rPr/>
-              <w:t>exécute demanderReculer() de Presentation</w:t>
-            </w:r>
-            <w:r>
-              <w:rPr/>
-              <w:t>)</w:t>
+              <w:t>Slot qui demande de reculer dans le diaporama (exécute demanderReculer() de Presentation)</w:t>
             </w:r>
           </w:p>
         </w:tc>
@@ -20714,15 +20458,7 @@
             </w:pPr>
             <w:r>
               <w:rPr/>
-              <w:t>Slot qui demande de démarrer ou arrêter le défilement automatique (</w:t>
-            </w:r>
-            <w:r>
-              <w:rPr/>
-              <w:t>exécute demanderDepartArretAuto() de Presentation</w:t>
-            </w:r>
-            <w:r>
-              <w:rPr/>
-              <w:t>)</w:t>
+              <w:t>Slot qui demande de démarrer ou arrêter le défilement automatique (exécute demanderDepartArretAuto() de Presentation)</w:t>
             </w:r>
           </w:p>
         </w:tc>
@@ -20773,15 +20509,7 @@
             </w:pPr>
             <w:r>
               <w:rPr/>
-              <w:t>Slot qui demande de changer la vitesse de défilement (</w:t>
-            </w:r>
-            <w:r>
-              <w:rPr/>
-              <w:t>exécute demanderChangerVitesse() de Presentation</w:t>
-            </w:r>
-            <w:r>
-              <w:rPr/>
-              <w:t>)</w:t>
+              <w:t>Slot qui demande de changer la vitesse de défilement (exécute demanderChangerVitesse() de Presentation)</w:t>
             </w:r>
           </w:p>
         </w:tc>
@@ -20832,15 +20560,7 @@
             </w:pPr>
             <w:r>
               <w:rPr/>
-              <w:t>Slot qui demande de changer le mode de défilement (</w:t>
-            </w:r>
-            <w:r>
-              <w:rPr/>
-              <w:t>exécute demanderChangerModeAutomatique() de Presentation</w:t>
-            </w:r>
-            <w:r>
-              <w:rPr/>
-              <w:t>)</w:t>
+              <w:t>Slot qui demande de changer le mode de défilement (exécute demanderChangerModeAutomatique() de Presentation)</w:t>
             </w:r>
           </w:p>
         </w:tc>
@@ -20890,15 +20610,7 @@
             </w:pPr>
             <w:r>
               <w:rPr/>
-              <w:t>Slot qui demande de changer le mode de défilement (</w:t>
-            </w:r>
-            <w:r>
-              <w:rPr/>
-              <w:t>exécute demanderChangerModeManuel() de Presentation</w:t>
-            </w:r>
-            <w:r>
-              <w:rPr/>
-              <w:t>)</w:t>
+              <w:t>Slot qui demande de changer le mode de défilement (exécute demanderChangerModeManuel() de Presentation)</w:t>
             </w:r>
           </w:p>
         </w:tc>
@@ -20948,15 +20660,7 @@
             </w:pPr>
             <w:r>
               <w:rPr/>
-              <w:t>Slot qui demande de charger le diaporama (</w:t>
-            </w:r>
-            <w:r>
-              <w:rPr/>
-              <w:t>exécute demanderChargerDiapo() de Presentation</w:t>
-            </w:r>
-            <w:r>
-              <w:rPr/>
-              <w:t>)</w:t>
+              <w:t>Slot qui demande de charger le diaporama (exécute demanderChargerDiapo() de Presentation)</w:t>
             </w:r>
           </w:p>
         </w:tc>
@@ -20982,19 +20686,7 @@
             </w:pPr>
             <w:r>
               <w:rPr/>
-              <w:t>q</w:t>
-            </w:r>
-            <w:r>
-              <w:rPr/>
-              <w:t>uitter</w:t>
-            </w:r>
-            <w:r>
-              <w:rPr/>
-              <w:t>Application</w:t>
-            </w:r>
-            <w:r>
-              <w:rPr/>
-              <w:t>()</w:t>
+              <w:t>quitterApplication()</w:t>
             </w:r>
           </w:p>
         </w:tc>
@@ -21068,15 +20760,7 @@
             </w:pPr>
             <w:r>
               <w:rPr/>
-              <w:t>Slot qui demande d’enlever le diaporama (</w:t>
-            </w:r>
-            <w:r>
-              <w:rPr/>
-              <w:t>exécute demanderEnleverDiapo() de Presentation</w:t>
-            </w:r>
-            <w:r>
-              <w:rPr/>
-              <w:t>)</w:t>
+              <w:t>Slot qui demande d’enlever le diaporama (exécute demanderEnleverDiapo() de Presentation)</w:t>
             </w:r>
           </w:p>
         </w:tc>
@@ -21126,15 +20810,7 @@
             </w:pPr>
             <w:r>
               <w:rPr/>
-              <w:t>Slot qui demande d’afficher le informations sur l’application (</w:t>
-            </w:r>
-            <w:r>
-              <w:rPr/>
-              <w:t>exécute demanderAPropos() de Presentation</w:t>
-            </w:r>
-            <w:r>
-              <w:rPr/>
-              <w:t>)</w:t>
+              <w:t>Slot qui demande d’afficher le informations sur l’application (exécute demanderAPropos() de Presentation)</w:t>
             </w:r>
           </w:p>
         </w:tc>
@@ -21257,8 +20933,8 @@
       </w:tblPr>
       <w:tblGrid>
         <w:gridCol w:w="2650"/>
-        <w:gridCol w:w="2409"/>
-        <w:gridCol w:w="3970"/>
+        <w:gridCol w:w="2408"/>
+        <w:gridCol w:w="3971"/>
       </w:tblGrid>
       <w:tr>
         <w:trPr>
@@ -21319,7 +20995,7 @@
         </w:tc>
         <w:tc>
           <w:tcPr>
-            <w:tcW w:w="2409" w:type="dxa"/>
+            <w:tcW w:w="2408" w:type="dxa"/>
             <w:tcBorders>
               <w:top w:val="single" w:sz="8" w:space="0" w:color="000000"/>
               <w:left w:val="single" w:sz="8" w:space="0" w:color="000000"/>
@@ -21343,7 +21019,7 @@
         </w:tc>
         <w:tc>
           <w:tcPr>
-            <w:tcW w:w="3970" w:type="dxa"/>
+            <w:tcW w:w="3971" w:type="dxa"/>
             <w:tcBorders>
               <w:top w:val="single" w:sz="8" w:space="0" w:color="000000"/>
               <w:left w:val="single" w:sz="8" w:space="0" w:color="000000"/>
@@ -21394,7 +21070,7 @@
         </w:tc>
         <w:tc>
           <w:tcPr>
-            <w:tcW w:w="2409" w:type="dxa"/>
+            <w:tcW w:w="2408" w:type="dxa"/>
             <w:tcBorders>
               <w:top w:val="single" w:sz="8" w:space="0" w:color="000000"/>
               <w:left w:val="single" w:sz="8" w:space="0" w:color="000000"/>
@@ -21418,7 +21094,7 @@
         </w:tc>
         <w:tc>
           <w:tcPr>
-            <w:tcW w:w="3970" w:type="dxa"/>
+            <w:tcW w:w="3971" w:type="dxa"/>
             <w:tcBorders>
               <w:top w:val="single" w:sz="8" w:space="0" w:color="000000"/>
               <w:left w:val="single" w:sz="8" w:space="0" w:color="000000"/>
@@ -21469,7 +21145,7 @@
         </w:tc>
         <w:tc>
           <w:tcPr>
-            <w:tcW w:w="2409" w:type="dxa"/>
+            <w:tcW w:w="2408" w:type="dxa"/>
             <w:tcBorders>
               <w:top w:val="single" w:sz="8" w:space="0" w:color="000000"/>
               <w:left w:val="single" w:sz="8" w:space="0" w:color="000000"/>
@@ -21493,7 +21169,7 @@
         </w:tc>
         <w:tc>
           <w:tcPr>
-            <w:tcW w:w="3970" w:type="dxa"/>
+            <w:tcW w:w="3971" w:type="dxa"/>
             <w:tcBorders>
               <w:top w:val="single" w:sz="8" w:space="0" w:color="000000"/>
               <w:left w:val="single" w:sz="8" w:space="0" w:color="000000"/>
@@ -21544,7 +21220,7 @@
         </w:tc>
         <w:tc>
           <w:tcPr>
-            <w:tcW w:w="2409" w:type="dxa"/>
+            <w:tcW w:w="2408" w:type="dxa"/>
             <w:tcBorders>
               <w:top w:val="single" w:sz="8" w:space="0" w:color="000000"/>
               <w:left w:val="single" w:sz="8" w:space="0" w:color="000000"/>
@@ -21568,7 +21244,7 @@
         </w:tc>
         <w:tc>
           <w:tcPr>
-            <w:tcW w:w="3970" w:type="dxa"/>
+            <w:tcW w:w="3971" w:type="dxa"/>
             <w:tcBorders>
               <w:top w:val="single" w:sz="8" w:space="0" w:color="000000"/>
               <w:left w:val="single" w:sz="8" w:space="0" w:color="000000"/>
@@ -21619,39 +21295,31 @@
         </w:tc>
         <w:tc>
           <w:tcPr>
-            <w:tcW w:w="2409" w:type="dxa"/>
-            <w:tcBorders>
-              <w:top w:val="single" w:sz="8" w:space="0" w:color="000000"/>
-              <w:left w:val="single" w:sz="8" w:space="0" w:color="000000"/>
-              <w:bottom w:val="single" w:sz="8" w:space="0" w:color="000000"/>
-              <w:right w:val="single" w:sz="8" w:space="0" w:color="000000"/>
-            </w:tcBorders>
-            <w:shd w:color="auto" w:fill="auto" w:val="clear"/>
-          </w:tcPr>
-          <w:p>
-            <w:pPr>
-              <w:pStyle w:val="Normal"/>
-              <w:widowControl w:val="false"/>
-              <w:spacing w:lineRule="auto" w:line="240"/>
-              <w:rPr/>
-            </w:pPr>
-            <w:r>
-              <w:rPr/>
-              <w:t>Vector &lt;</w:t>
-            </w:r>
-            <w:r>
-              <w:rPr/>
-              <w:t>ImageDansDiaporama</w:t>
-            </w:r>
-            <w:r>
-              <w:rPr/>
-              <w:t>&gt;</w:t>
-            </w:r>
-          </w:p>
-        </w:tc>
-        <w:tc>
-          <w:tcPr>
-            <w:tcW w:w="3970" w:type="dxa"/>
+            <w:tcW w:w="2408" w:type="dxa"/>
+            <w:tcBorders>
+              <w:top w:val="single" w:sz="8" w:space="0" w:color="000000"/>
+              <w:left w:val="single" w:sz="8" w:space="0" w:color="000000"/>
+              <w:bottom w:val="single" w:sz="8" w:space="0" w:color="000000"/>
+              <w:right w:val="single" w:sz="8" w:space="0" w:color="000000"/>
+            </w:tcBorders>
+            <w:shd w:color="auto" w:fill="auto" w:val="clear"/>
+          </w:tcPr>
+          <w:p>
+            <w:pPr>
+              <w:pStyle w:val="Normal"/>
+              <w:widowControl w:val="false"/>
+              <w:spacing w:lineRule="auto" w:line="240"/>
+              <w:rPr/>
+            </w:pPr>
+            <w:r>
+              <w:rPr/>
+              <w:t>Vector &lt;ImageDansDiaporama&gt;</w:t>
+            </w:r>
+          </w:p>
+        </w:tc>
+        <w:tc>
+          <w:tcPr>
+            <w:tcW w:w="3971" w:type="dxa"/>
             <w:tcBorders>
               <w:top w:val="single" w:sz="8" w:space="0" w:color="000000"/>
               <w:left w:val="single" w:sz="8" w:space="0" w:color="000000"/>
@@ -21702,35 +21370,31 @@
         </w:tc>
         <w:tc>
           <w:tcPr>
-            <w:tcW w:w="2409" w:type="dxa"/>
-            <w:tcBorders>
-              <w:top w:val="single" w:sz="8" w:space="0" w:color="000000"/>
-              <w:left w:val="single" w:sz="8" w:space="0" w:color="000000"/>
-              <w:bottom w:val="single" w:sz="8" w:space="0" w:color="000000"/>
-              <w:right w:val="single" w:sz="8" w:space="0" w:color="000000"/>
-            </w:tcBorders>
-            <w:shd w:color="auto" w:fill="auto" w:val="clear"/>
-          </w:tcPr>
-          <w:p>
-            <w:pPr>
-              <w:pStyle w:val="Normal"/>
-              <w:widowControl w:val="false"/>
-              <w:spacing w:lineRule="auto" w:line="240"/>
-              <w:rPr/>
-            </w:pPr>
-            <w:r>
-              <w:rPr/>
-              <w:t>Diaporama</w:t>
-            </w:r>
-            <w:r>
-              <w:rPr/>
-              <w:t>*</w:t>
-            </w:r>
-          </w:p>
-        </w:tc>
-        <w:tc>
-          <w:tcPr>
-            <w:tcW w:w="3970" w:type="dxa"/>
+            <w:tcW w:w="2408" w:type="dxa"/>
+            <w:tcBorders>
+              <w:top w:val="single" w:sz="8" w:space="0" w:color="000000"/>
+              <w:left w:val="single" w:sz="8" w:space="0" w:color="000000"/>
+              <w:bottom w:val="single" w:sz="8" w:space="0" w:color="000000"/>
+              <w:right w:val="single" w:sz="8" w:space="0" w:color="000000"/>
+            </w:tcBorders>
+            <w:shd w:color="auto" w:fill="auto" w:val="clear"/>
+          </w:tcPr>
+          <w:p>
+            <w:pPr>
+              <w:pStyle w:val="Normal"/>
+              <w:widowControl w:val="false"/>
+              <w:spacing w:lineRule="auto" w:line="240"/>
+              <w:rPr/>
+            </w:pPr>
+            <w:r>
+              <w:rPr/>
+              <w:t>Diaporama*</w:t>
+            </w:r>
+          </w:p>
+        </w:tc>
+        <w:tc>
+          <w:tcPr>
+            <w:tcW w:w="3971" w:type="dxa"/>
             <w:tcBorders>
               <w:top w:val="single" w:sz="8" w:space="0" w:color="000000"/>
               <w:left w:val="single" w:sz="8" w:space="0" w:color="000000"/>
@@ -21781,7 +21445,7 @@
         </w:tc>
         <w:tc>
           <w:tcPr>
-            <w:tcW w:w="2409" w:type="dxa"/>
+            <w:tcW w:w="2408" w:type="dxa"/>
             <w:tcBorders>
               <w:top w:val="single" w:sz="8" w:space="0" w:color="000000"/>
               <w:left w:val="single" w:sz="8" w:space="0" w:color="000000"/>
@@ -21805,7 +21469,7 @@
         </w:tc>
         <w:tc>
           <w:tcPr>
-            <w:tcW w:w="3970" w:type="dxa"/>
+            <w:tcW w:w="3971" w:type="dxa"/>
             <w:tcBorders>
               <w:top w:val="single" w:sz="8" w:space="0" w:color="000000"/>
               <w:left w:val="single" w:sz="8" w:space="0" w:color="000000"/>
@@ -21855,7 +21519,7 @@
         </w:tc>
         <w:tc>
           <w:tcPr>
-            <w:tcW w:w="2409" w:type="dxa"/>
+            <w:tcW w:w="2408" w:type="dxa"/>
             <w:tcBorders>
               <w:left w:val="single" w:sz="8" w:space="0" w:color="000000"/>
               <w:bottom w:val="single" w:sz="8" w:space="0" w:color="000000"/>
@@ -21878,7 +21542,7 @@
         </w:tc>
         <w:tc>
           <w:tcPr>
-            <w:tcW w:w="3970" w:type="dxa"/>
+            <w:tcW w:w="3971" w:type="dxa"/>
             <w:tcBorders>
               <w:left w:val="single" w:sz="8" w:space="0" w:color="000000"/>
               <w:bottom w:val="single" w:sz="8" w:space="0" w:color="000000"/>
@@ -21931,7 +21595,7 @@
         </w:tc>
         <w:tc>
           <w:tcPr>
-            <w:tcW w:w="2409" w:type="dxa"/>
+            <w:tcW w:w="2408" w:type="dxa"/>
             <w:tcBorders>
               <w:left w:val="single" w:sz="8" w:space="0" w:color="000000"/>
               <w:bottom w:val="single" w:sz="8" w:space="0" w:color="000000"/>
@@ -21958,7 +21622,7 @@
         </w:tc>
         <w:tc>
           <w:tcPr>
-            <w:tcW w:w="3970" w:type="dxa"/>
+            <w:tcW w:w="3971" w:type="dxa"/>
             <w:tcBorders>
               <w:left w:val="single" w:sz="8" w:space="0" w:color="000000"/>
               <w:bottom w:val="single" w:sz="8" w:space="0" w:color="000000"/>
@@ -22007,7 +21671,7 @@
         </w:tc>
         <w:tc>
           <w:tcPr>
-            <w:tcW w:w="2409" w:type="dxa"/>
+            <w:tcW w:w="2408" w:type="dxa"/>
             <w:tcBorders>
               <w:left w:val="single" w:sz="8" w:space="0" w:color="000000"/>
               <w:bottom w:val="single" w:sz="8" w:space="0" w:color="000000"/>
@@ -22030,7 +21694,7 @@
         </w:tc>
         <w:tc>
           <w:tcPr>
-            <w:tcW w:w="3970" w:type="dxa"/>
+            <w:tcW w:w="3971" w:type="dxa"/>
             <w:tcBorders>
               <w:left w:val="single" w:sz="8" w:space="0" w:color="000000"/>
               <w:bottom w:val="single" w:sz="8" w:space="0" w:color="000000"/>
@@ -22305,11 +21969,7 @@
             </w:pPr>
             <w:r>
               <w:rPr/>
-              <w:t>lecteurVide</w:t>
-            </w:r>
-            <w:r>
-              <w:rPr/>
-              <w:t>()</w:t>
+              <w:t>lecteurVide()</w:t>
             </w:r>
           </w:p>
         </w:tc>
@@ -22873,7 +22533,7 @@
             </w:pPr>
             <w:r>
               <w:rPr/>
-              <w:t>void departArretAuto();</w:t>
+              <w:t>void departArretAuto()</w:t>
             </w:r>
           </w:p>
         </w:tc>
@@ -22897,6 +22557,7 @@
             </w:pPr>
             <w:r>
               <w:rPr/>
+              <w:t>Active ou arrête le mode automatique</w:t>
             </w:r>
           </w:p>
         </w:tc>
@@ -22947,6 +22608,7 @@
             </w:pPr>
             <w:r>
               <w:rPr/>
+              <w:t xml:space="preserve">Change la vitesse de défilement </w:t>
             </w:r>
           </w:p>
         </w:tc>
@@ -22997,6 +22659,7 @@
             </w:pPr>
             <w:r>
               <w:rPr/>
+              <w:t>Met l’état du modèle à automatique</w:t>
             </w:r>
           </w:p>
         </w:tc>
@@ -23047,6 +22710,7 @@
             </w:pPr>
             <w:r>
               <w:rPr/>
+              <w:t>Met l’état du modèle à manuel</w:t>
             </w:r>
           </w:p>
         </w:tc>
@@ -23097,6 +22761,7 @@
             </w:pPr>
             <w:r>
               <w:rPr/>
+              <w:t>Charge un diaporama</w:t>
             </w:r>
           </w:p>
         </w:tc>
@@ -23147,6 +22812,7 @@
             </w:pPr>
             <w:r>
               <w:rPr/>
+              <w:t>Enlève un diaporama</w:t>
             </w:r>
           </w:p>
         </w:tc>
@@ -23197,6 +22863,7 @@
             </w:pPr>
             <w:r>
               <w:rPr/>
+              <w:t>Affiche la fenêtre de dialogue apropos</w:t>
             </w:r>
           </w:p>
         </w:tc>
@@ -23247,6 +22914,7 @@
             </w:pPr>
             <w:r>
               <w:rPr/>
+              <w:t>Getter qui retourne le lecteur</w:t>
             </w:r>
           </w:p>
         </w:tc>
@@ -23297,6 +22965,7 @@
             </w:pPr>
             <w:r>
               <w:rPr/>
+              <w:t>Setter du lecteur</w:t>
             </w:r>
           </w:p>
         </w:tc>
@@ -23349,6 +23018,11 @@
             </w:pPr>
             <w:r>
               <w:rPr/>
+              <w:t xml:space="preserve">Signal qui est connecté à majPresentation, </w:t>
+            </w:r>
+            <w:r>
+              <w:rPr/>
+              <w:t>permettant la mise à jour des informations affichées sur la fenêtre principale.</w:t>
             </w:r>
           </w:p>
         </w:tc>
@@ -23414,8 +23088,8 @@
       </w:tblPr>
       <w:tblGrid>
         <w:gridCol w:w="2650"/>
-        <w:gridCol w:w="2409"/>
-        <w:gridCol w:w="3970"/>
+        <w:gridCol w:w="2408"/>
+        <w:gridCol w:w="3971"/>
       </w:tblGrid>
       <w:tr>
         <w:trPr>
@@ -23476,7 +23150,7 @@
         </w:tc>
         <w:tc>
           <w:tcPr>
-            <w:tcW w:w="2409" w:type="dxa"/>
+            <w:tcW w:w="2408" w:type="dxa"/>
             <w:tcBorders>
               <w:top w:val="single" w:sz="8" w:space="0" w:color="000000"/>
               <w:left w:val="single" w:sz="8" w:space="0" w:color="000000"/>
@@ -23500,7 +23174,7 @@
         </w:tc>
         <w:tc>
           <w:tcPr>
-            <w:tcW w:w="3970" w:type="dxa"/>
+            <w:tcW w:w="3971" w:type="dxa"/>
             <w:tcBorders>
               <w:top w:val="single" w:sz="8" w:space="0" w:color="000000"/>
               <w:left w:val="single" w:sz="8" w:space="0" w:color="000000"/>
@@ -23551,7 +23225,7 @@
         </w:tc>
         <w:tc>
           <w:tcPr>
-            <w:tcW w:w="2409" w:type="dxa"/>
+            <w:tcW w:w="2408" w:type="dxa"/>
             <w:tcBorders>
               <w:top w:val="single" w:sz="8" w:space="0" w:color="000000"/>
               <w:left w:val="single" w:sz="8" w:space="0" w:color="000000"/>
@@ -23575,7 +23249,7 @@
         </w:tc>
         <w:tc>
           <w:tcPr>
-            <w:tcW w:w="3970" w:type="dxa"/>
+            <w:tcW w:w="3971" w:type="dxa"/>
             <w:tcBorders>
               <w:top w:val="single" w:sz="8" w:space="0" w:color="000000"/>
               <w:left w:val="single" w:sz="8" w:space="0" w:color="000000"/>
@@ -23620,17 +23294,13 @@
             </w:pPr>
             <w:r>
               <w:rPr/>
-              <w:t>_</w:t>
-            </w:r>
-            <w:r>
-              <w:rPr/>
-              <w:t>laVue</w:t>
-            </w:r>
-          </w:p>
-        </w:tc>
-        <w:tc>
-          <w:tcPr>
-            <w:tcW w:w="2409" w:type="dxa"/>
+              <w:t>_laVue</w:t>
+            </w:r>
+          </w:p>
+        </w:tc>
+        <w:tc>
+          <w:tcPr>
+            <w:tcW w:w="2408" w:type="dxa"/>
             <w:tcBorders>
               <w:top w:val="single" w:sz="8" w:space="0" w:color="000000"/>
               <w:left w:val="single" w:sz="8" w:space="0" w:color="000000"/>
@@ -23654,7 +23324,7 @@
         </w:tc>
         <w:tc>
           <w:tcPr>
-            <w:tcW w:w="3970" w:type="dxa"/>
+            <w:tcW w:w="3971" w:type="dxa"/>
             <w:tcBorders>
               <w:top w:val="single" w:sz="8" w:space="0" w:color="000000"/>
               <w:left w:val="single" w:sz="8" w:space="0" w:color="000000"/>
@@ -23979,15 +23649,7 @@
             </w:pPr>
             <w:r>
               <w:rPr/>
-              <w:t>getModel</w:t>
-            </w:r>
-            <w:r>
-              <w:rPr/>
-              <w:t>e</w:t>
-            </w:r>
-            <w:r>
-              <w:rPr/>
-              <w:t>()</w:t>
+              <w:t>getModele()</w:t>
             </w:r>
           </w:p>
         </w:tc>
@@ -24217,19 +23879,7 @@
             </w:pPr>
             <w:r>
               <w:rPr/>
-              <w:t>D</w:t>
-            </w:r>
-            <w:r>
-              <w:rPr/>
-              <w:t>emande d'avancer dans le diaporama (</w:t>
-            </w:r>
-            <w:r>
-              <w:rPr/>
-              <w:t>avancer() dans _leModele</w:t>
-            </w:r>
-            <w:r>
-              <w:rPr/>
-              <w:t>)</w:t>
+              <w:t>Demande d'avancer dans le diaporama (avancer() dans _leModele)</w:t>
             </w:r>
           </w:p>
         </w:tc>
@@ -24280,19 +23930,7 @@
             </w:pPr>
             <w:r>
               <w:rPr/>
-              <w:t>D</w:t>
-            </w:r>
-            <w:r>
-              <w:rPr/>
-              <w:t>emande de reculer dans le diaporama (</w:t>
-            </w:r>
-            <w:r>
-              <w:rPr/>
-              <w:t>reculer() dans _leModele</w:t>
-            </w:r>
-            <w:r>
-              <w:rPr/>
-              <w:t>)</w:t>
+              <w:t>Demande de reculer dans le diaporama (reculer() dans _leModele)</w:t>
             </w:r>
           </w:p>
         </w:tc>
@@ -24343,19 +23981,7 @@
             </w:pPr>
             <w:r>
               <w:rPr/>
-              <w:t>D</w:t>
-            </w:r>
-            <w:r>
-              <w:rPr/>
-              <w:t>emande de démarrer ou arrêter le défilement automatique (</w:t>
-            </w:r>
-            <w:r>
-              <w:rPr/>
-              <w:t>departArretAuto() dans _leModele</w:t>
-            </w:r>
-            <w:r>
-              <w:rPr/>
-              <w:t>)</w:t>
+              <w:t>Demande de démarrer ou arrêter le défilement automatique (departArretAuto() dans _leModele)</w:t>
             </w:r>
           </w:p>
         </w:tc>
@@ -24406,19 +24032,7 @@
             </w:pPr>
             <w:r>
               <w:rPr/>
-              <w:t>D</w:t>
-            </w:r>
-            <w:r>
-              <w:rPr/>
-              <w:t xml:space="preserve">emande de changer la vitesse de défilement </w:t>
-            </w:r>
-            <w:r>
-              <w:rPr/>
-              <w:t>(changerVitesse() dans _leModele</w:t>
-            </w:r>
-            <w:r>
-              <w:rPr/>
-              <w:t>)</w:t>
+              <w:t>Demande de changer la vitesse de défilement (changerVitesse() dans _leModele)</w:t>
             </w:r>
           </w:p>
         </w:tc>
@@ -24469,19 +24083,7 @@
             </w:pPr>
             <w:r>
               <w:rPr/>
-              <w:t>D</w:t>
-            </w:r>
-            <w:r>
-              <w:rPr/>
-              <w:t>emande de changer le mode de défilement (</w:t>
-            </w:r>
-            <w:r>
-              <w:rPr/>
-              <w:t>etatAutomatique() dans _leModele</w:t>
-            </w:r>
-            <w:r>
-              <w:rPr/>
-              <w:t>)</w:t>
+              <w:t>Demande de changer le mode de défilement (etatAutomatique() dans _leModele)</w:t>
             </w:r>
           </w:p>
         </w:tc>
@@ -24529,19 +24131,7 @@
             </w:pPr>
             <w:r>
               <w:rPr/>
-              <w:t>D</w:t>
-            </w:r>
-            <w:r>
-              <w:rPr/>
-              <w:t>emande de changer le mode de défilement (</w:t>
-            </w:r>
-            <w:r>
-              <w:rPr/>
-              <w:t>etatManuel() dans _leModele</w:t>
-            </w:r>
-            <w:r>
-              <w:rPr/>
-              <w:t>)</w:t>
+              <w:t>Demande de changer le mode de défilement (etatManuel() dans _leModele)</w:t>
             </w:r>
           </w:p>
         </w:tc>
@@ -24589,19 +24179,7 @@
             </w:pPr>
             <w:r>
               <w:rPr/>
-              <w:t>D</w:t>
-            </w:r>
-            <w:r>
-              <w:rPr/>
-              <w:t>emande de charger le diaporama (</w:t>
-            </w:r>
-            <w:r>
-              <w:rPr/>
-              <w:t>chargerDiapo() dans _leModele</w:t>
-            </w:r>
-            <w:r>
-              <w:rPr/>
-              <w:t>)</w:t>
+              <w:t>Demande de charger le diaporama (chargerDiapo() dans _leModele)</w:t>
             </w:r>
           </w:p>
         </w:tc>
@@ -24649,19 +24227,7 @@
             </w:pPr>
             <w:r>
               <w:rPr/>
-              <w:t>D</w:t>
-            </w:r>
-            <w:r>
-              <w:rPr/>
-              <w:t>emande d’enlever le diaporama (</w:t>
-            </w:r>
-            <w:r>
-              <w:rPr/>
-              <w:t>enleverDiapo() dans _leModele</w:t>
-            </w:r>
-            <w:r>
-              <w:rPr/>
-              <w:t>)</w:t>
+              <w:t>Demande d’enlever le diaporama (enleverDiapo() dans _leModele)</w:t>
             </w:r>
           </w:p>
         </w:tc>
@@ -24709,19 +24275,7 @@
             </w:pPr>
             <w:r>
               <w:rPr/>
-              <w:t>D</w:t>
-            </w:r>
-            <w:r>
-              <w:rPr/>
-              <w:t>emande d’afficher le informations sur l’application (</w:t>
-            </w:r>
-            <w:r>
-              <w:rPr/>
-              <w:t>aPropos() dans _leModele</w:t>
-            </w:r>
-            <w:r>
-              <w:rPr/>
-              <w:t>)</w:t>
+              <w:t>Demande d’afficher le informations sur l’application (aPropos() dans _leModele)</w:t>
             </w:r>
           </w:p>
         </w:tc>
@@ -24748,8 +24302,8 @@
           <w:bCs/>
         </w:rPr>
       </w:pPr>
-      <w:bookmarkStart w:id="57" w:name="_Toc166341377"/>
-      <w:bookmarkStart w:id="58" w:name="_Toc166428343"/>
+      <w:bookmarkStart w:id="57" w:name="_Toc166428343"/>
+      <w:bookmarkStart w:id="58" w:name="_Toc166341377"/>
       <w:r>
         <w:rPr>
           <w:b/>
@@ -24775,9 +24329,9 @@
         <w:pStyle w:val="Heading2"/>
         <w:rPr/>
       </w:pPr>
-      <w:bookmarkStart w:id="59" w:name="_Toc166341378"/>
+      <w:bookmarkStart w:id="59" w:name="_Toc166428344"/>
       <w:bookmarkStart w:id="60" w:name="_Toc165410318"/>
-      <w:bookmarkStart w:id="61" w:name="_Toc166428344"/>
+      <w:bookmarkStart w:id="61" w:name="_Toc166341378"/>
       <w:r>
         <w:rPr/>
         <w:t>Ce que l’on a appris</w:t>
@@ -24832,9 +24386,9 @@
         <w:pStyle w:val="Heading2"/>
         <w:rPr/>
       </w:pPr>
-      <w:bookmarkStart w:id="62" w:name="_Toc166341379"/>
+      <w:bookmarkStart w:id="62" w:name="_Toc166428345"/>
       <w:bookmarkStart w:id="63" w:name="_Toc165410319"/>
-      <w:bookmarkStart w:id="64" w:name="_Toc166428345"/>
+      <w:bookmarkStart w:id="64" w:name="_Toc166341379"/>
       <w:r>
         <w:rPr/>
         <w:t>Ce qu’on a aimé / pas aimé</w:t>
@@ -24909,9 +24463,9 @@
         <w:pStyle w:val="Heading2"/>
         <w:rPr/>
       </w:pPr>
-      <w:bookmarkStart w:id="65" w:name="_Toc166341380"/>
+      <w:bookmarkStart w:id="65" w:name="_Toc166428346"/>
       <w:bookmarkStart w:id="66" w:name="_Toc165410320"/>
-      <w:bookmarkStart w:id="67" w:name="_Toc166428346"/>
+      <w:bookmarkStart w:id="67" w:name="_Toc166341380"/>
       <w:r>
         <w:rPr/>
         <w:t>Ce qui a été difficile</w:t>
@@ -24955,9 +24509,9 @@
         <w:pStyle w:val="Heading2"/>
         <w:rPr/>
       </w:pPr>
-      <w:bookmarkStart w:id="68" w:name="_Toc166341381"/>
+      <w:bookmarkStart w:id="68" w:name="_Toc166428347"/>
       <w:bookmarkStart w:id="69" w:name="_Toc165410321"/>
-      <w:bookmarkStart w:id="70" w:name="_Toc166428347"/>
+      <w:bookmarkStart w:id="70" w:name="_Toc166341381"/>
       <w:r>
         <w:rPr/>
         <w:t>Le temps passé (sur conception / code)</w:t>
@@ -26770,9 +26324,9 @@
         <w:pStyle w:val="Heading2"/>
         <w:rPr/>
       </w:pPr>
-      <w:bookmarkStart w:id="71" w:name="_Toc166341382"/>
+      <w:bookmarkStart w:id="71" w:name="_Toc166428348"/>
       <w:bookmarkStart w:id="72" w:name="_Toc165410322"/>
-      <w:bookmarkStart w:id="73" w:name="_Toc166428348"/>
+      <w:bookmarkStart w:id="73" w:name="_Toc166341382"/>
       <w:r>
         <w:rPr/>
         <w:t>Ce que vous auriez pu faire de mieux (avec le recul)</w:t>
@@ -26827,9 +26381,9 @@
         <w:pStyle w:val="Heading2"/>
         <w:rPr/>
       </w:pPr>
-      <w:bookmarkStart w:id="74" w:name="_Toc166341383"/>
+      <w:bookmarkStart w:id="74" w:name="_Toc166428349"/>
       <w:bookmarkStart w:id="75" w:name="_Toc165410323"/>
-      <w:bookmarkStart w:id="76" w:name="_Toc166428349"/>
+      <w:bookmarkStart w:id="76" w:name="_Toc166341383"/>
       <w:r>
         <w:rPr/>
         <w:t>Ce qui pourrait être amélioré dans la SAE</w:t>
@@ -26946,7 +26500,7 @@
     </w:r>
     <w:r>
       <w:rPr/>
-      <w:t>2</w:t>
+      <w:t>18</w:t>
     </w:r>
     <w:r>
       <w:rPr/>

</xml_diff>